<commit_message>
Adding GET to Profile
</commit_message>
<xml_diff>
--- a/Docs/Notes (WIP).docx
+++ b/Docs/Notes (WIP).docx
@@ -32,6 +32,8 @@
                 <w:color w:val="FF0000"/>
               </w:rPr>
             </w:pPr>
+            <w:bookmarkStart w:id="0" w:name="_GoBack"/>
+            <w:bookmarkEnd w:id="0"/>
             <w:r>
               <w:rPr>
                 <w:color w:val="FF0000"/>
@@ -64,12 +66,33 @@
                 <w:ilvl w:val="0"/>
                 <w:numId w:val="7"/>
               </w:numPr>
+              <w:rPr>
+                <w:color w:val="FF0000"/>
+              </w:rPr>
             </w:pPr>
             <w:r>
               <w:rPr>
                 <w:color w:val="FF0000"/>
               </w:rPr>
               <w:t>Method not supported 405 catch all</w:t>
+            </w:r>
+          </w:p>
+          <w:p>
+            <w:pPr>
+              <w:pStyle w:val="NoSpacing"/>
+              <w:numPr>
+                <w:ilvl w:val="0"/>
+                <w:numId w:val="7"/>
+              </w:numPr>
+              <w:rPr>
+                <w:color w:val="FF0000"/>
+              </w:rPr>
+            </w:pPr>
+            <w:r>
+              <w:rPr>
+                <w:color w:val="FF0000"/>
+              </w:rPr>
+              <w:t>Support xml</w:t>
             </w:r>
           </w:p>
         </w:tc>
@@ -232,9 +255,9 @@
           <w:numId w:val="4"/>
         </w:numPr>
       </w:pPr>
-      <w:bookmarkStart w:id="0" w:name="OLE_LINK1"/>
-      <w:bookmarkStart w:id="1" w:name="OLE_LINK2"/>
-      <w:bookmarkStart w:id="2" w:name="OLE_LINK3"/>
+      <w:bookmarkStart w:id="1" w:name="OLE_LINK1"/>
+      <w:bookmarkStart w:id="2" w:name="OLE_LINK2"/>
+      <w:bookmarkStart w:id="3" w:name="OLE_LINK3"/>
       <w:proofErr w:type="spellStart"/>
       <w:proofErr w:type="gramStart"/>
       <w:r>
@@ -248,9 +271,9 @@
       <w:r>
         <w:t xml:space="preserve">) </w:t>
       </w:r>
-      <w:bookmarkEnd w:id="0"/>
       <w:bookmarkEnd w:id="1"/>
       <w:bookmarkEnd w:id="2"/>
+      <w:bookmarkEnd w:id="3"/>
       <w:r>
         <w:t>–</w:t>
       </w:r>
@@ -502,10 +525,10 @@
             <w:pPr>
               <w:pStyle w:val="NoSpacing"/>
             </w:pPr>
-            <w:bookmarkStart w:id="3" w:name="OLE_LINK7"/>
-            <w:bookmarkStart w:id="4" w:name="OLE_LINK8"/>
-            <w:bookmarkStart w:id="5" w:name="OLE_LINK9"/>
-            <w:bookmarkStart w:id="6" w:name="OLE_LINK10"/>
+            <w:bookmarkStart w:id="4" w:name="OLE_LINK7"/>
+            <w:bookmarkStart w:id="5" w:name="OLE_LINK8"/>
+            <w:bookmarkStart w:id="6" w:name="OLE_LINK9"/>
+            <w:bookmarkStart w:id="7" w:name="OLE_LINK10"/>
             <w:r>
               <w:t xml:space="preserve">Method </w:t>
             </w:r>
@@ -574,11 +597,11 @@
             <w:r>
               <w:t>{</w:t>
             </w:r>
+            <w:proofErr w:type="spellStart"/>
             <w:r>
               <w:t>UserName</w:t>
             </w:r>
-            <w:bookmarkStart w:id="7" w:name="_GoBack"/>
-            <w:bookmarkEnd w:id="7"/>
+            <w:proofErr w:type="spellEnd"/>
             <w:r>
               <w:t>}</w:t>
             </w:r>
@@ -618,7 +641,7 @@
               <w:pStyle w:val="NoSpacing"/>
             </w:pPr>
             <w:r>
-              <w:t>DELETE</w:t>
+              <w:t>POST</w:t>
             </w:r>
           </w:p>
         </w:tc>
@@ -636,15 +659,7 @@
             </w:r>
             <w:proofErr w:type="spellEnd"/>
             <w:r>
-              <w:t>/Accounts/{</w:t>
-            </w:r>
-            <w:proofErr w:type="spellStart"/>
-            <w:r>
-              <w:t>UserName</w:t>
-            </w:r>
-            <w:proofErr w:type="spellEnd"/>
-            <w:r>
-              <w:t>}</w:t>
+              <w:t>/Accounts/Login</w:t>
             </w:r>
           </w:p>
         </w:tc>
@@ -656,14 +671,9 @@
             <w:pPr>
               <w:pStyle w:val="NoSpacing"/>
             </w:pPr>
-            <w:proofErr w:type="spellStart"/>
             <w:proofErr w:type="gramStart"/>
             <w:r>
-              <w:t>deleteUser</w:t>
-            </w:r>
-            <w:proofErr w:type="spellEnd"/>
-            <w:r>
-              <w:t>(</w:t>
+              <w:t>Login(</w:t>
             </w:r>
             <w:proofErr w:type="gramEnd"/>
             <w:r>
@@ -694,13 +704,14 @@
             <w:pPr>
               <w:pStyle w:val="NoSpacing"/>
             </w:pPr>
-            <w:proofErr w:type="spellStart"/>
-            <w:r>
-              <w:t>Api</w:t>
-            </w:r>
-            <w:proofErr w:type="spellEnd"/>
-            <w:r>
-              <w:t>/Accounts/Login</w:t>
+            <w:r>
+              <w:t>(</w:t>
+            </w:r>
+            <w:r>
+              <w:t>just delete token from client</w:t>
+            </w:r>
+            <w:r>
+              <w:t>)</w:t>
             </w:r>
           </w:p>
         </w:tc>
@@ -714,7 +725,7 @@
             </w:pPr>
             <w:proofErr w:type="gramStart"/>
             <w:r>
-              <w:t>Login(</w:t>
+              <w:t>Logout(</w:t>
             </w:r>
             <w:proofErr w:type="gramEnd"/>
             <w:r>
@@ -723,69 +734,10 @@
           </w:p>
         </w:tc>
       </w:tr>
-      <w:tr>
-        <w:tc>
-          <w:tcPr>
-            <w:tcW w:w="935" w:type="dxa"/>
-          </w:tcPr>
-          <w:p>
-            <w:pPr>
-              <w:pStyle w:val="NoSpacing"/>
-            </w:pPr>
-            <w:r>
-              <w:t>POST</w:t>
-            </w:r>
-          </w:p>
-        </w:tc>
-        <w:tc>
-          <w:tcPr>
-            <w:tcW w:w="4045" w:type="dxa"/>
-          </w:tcPr>
-          <w:p>
-            <w:pPr>
-              <w:pStyle w:val="NoSpacing"/>
-            </w:pPr>
-            <w:proofErr w:type="spellStart"/>
-            <w:r>
-              <w:t>Api</w:t>
-            </w:r>
-            <w:proofErr w:type="spellEnd"/>
-            <w:r>
-              <w:t>/Accounts/{</w:t>
-            </w:r>
-            <w:proofErr w:type="spellStart"/>
-            <w:r>
-              <w:t>UserName</w:t>
-            </w:r>
-            <w:proofErr w:type="spellEnd"/>
-            <w:r>
-              <w:t>}/Logout</w:t>
-            </w:r>
-          </w:p>
-        </w:tc>
-        <w:tc>
-          <w:tcPr>
-            <w:tcW w:w="4036" w:type="dxa"/>
-          </w:tcPr>
-          <w:p>
-            <w:pPr>
-              <w:pStyle w:val="NoSpacing"/>
-            </w:pPr>
-            <w:proofErr w:type="gramStart"/>
-            <w:r>
-              <w:t>Logout(</w:t>
-            </w:r>
-            <w:proofErr w:type="gramEnd"/>
-            <w:r>
-              <w:t>)</w:t>
-            </w:r>
-          </w:p>
-        </w:tc>
-      </w:tr>
-      <w:bookmarkEnd w:id="3"/>
       <w:bookmarkEnd w:id="4"/>
       <w:bookmarkEnd w:id="5"/>
       <w:bookmarkEnd w:id="6"/>
+      <w:bookmarkEnd w:id="7"/>
     </w:tbl>
     <w:p>
       <w:pPr>
@@ -880,7 +832,13 @@
             </w:r>
             <w:proofErr w:type="spellEnd"/>
             <w:r>
-              <w:t>/Credentials/{</w:t>
+              <w:t>/</w:t>
+            </w:r>
+            <w:r>
+              <w:t>Accounts</w:t>
+            </w:r>
+            <w:r>
+              <w:t>/{</w:t>
             </w:r>
             <w:proofErr w:type="spellStart"/>
             <w:r>
@@ -889,6 +847,9 @@
             <w:proofErr w:type="spellEnd"/>
             <w:r>
               <w:t>}</w:t>
+            </w:r>
+            <w:r>
+              <w:t>/Credentials</w:t>
             </w:r>
           </w:p>
         </w:tc>

</xml_diff>

<commit_message>
Completing Profile resource operations
</commit_message>
<xml_diff>
--- a/Docs/Notes (WIP).docx
+++ b/Docs/Notes (WIP).docx
@@ -1077,14 +1077,8 @@
           <w:p>
             <w:pPr>
               <w:pStyle w:val="NoSpacing"/>
-              <w:rPr>
-                <w:color w:val="BFBFBF" w:themeColor="background1" w:themeShade="BF"/>
-              </w:rPr>
-            </w:pPr>
-            <w:r>
-              <w:rPr>
-                <w:color w:val="BFBFBF" w:themeColor="background1" w:themeShade="BF"/>
-              </w:rPr>
+            </w:pPr>
+            <w:r>
               <w:t>PATCH</w:t>
             </w:r>
           </w:p>
@@ -1096,36 +1090,21 @@
           <w:p>
             <w:pPr>
               <w:pStyle w:val="NoSpacing"/>
-              <w:rPr>
-                <w:color w:val="BFBFBF" w:themeColor="background1" w:themeShade="BF"/>
-              </w:rPr>
             </w:pPr>
             <w:proofErr w:type="spellStart"/>
             <w:r>
-              <w:rPr>
-                <w:color w:val="BFBFBF" w:themeColor="background1" w:themeShade="BF"/>
-              </w:rPr>
               <w:t>Api</w:t>
             </w:r>
             <w:proofErr w:type="spellEnd"/>
             <w:r>
-              <w:rPr>
-                <w:color w:val="BFBFBF" w:themeColor="background1" w:themeShade="BF"/>
-              </w:rPr>
               <w:t>/Accounts/{</w:t>
             </w:r>
             <w:proofErr w:type="spellStart"/>
             <w:r>
-              <w:rPr>
-                <w:color w:val="BFBFBF" w:themeColor="background1" w:themeShade="BF"/>
-              </w:rPr>
               <w:t>UserName</w:t>
             </w:r>
             <w:proofErr w:type="spellEnd"/>
             <w:r>
-              <w:rPr>
-                <w:color w:val="BFBFBF" w:themeColor="background1" w:themeShade="BF"/>
-              </w:rPr>
               <w:t>}/Profile</w:t>
             </w:r>
           </w:p>
@@ -1137,30 +1116,18 @@
           <w:p>
             <w:pPr>
               <w:pStyle w:val="NoSpacing"/>
-              <w:rPr>
-                <w:color w:val="BFBFBF" w:themeColor="background1" w:themeShade="BF"/>
-              </w:rPr>
             </w:pPr>
             <w:proofErr w:type="spellStart"/>
             <w:proofErr w:type="gramStart"/>
             <w:r>
-              <w:rPr>
-                <w:color w:val="BFBFBF" w:themeColor="background1" w:themeShade="BF"/>
-              </w:rPr>
               <w:t>updateUser</w:t>
             </w:r>
             <w:proofErr w:type="spellEnd"/>
             <w:r>
-              <w:rPr>
-                <w:color w:val="BFBFBF" w:themeColor="background1" w:themeShade="BF"/>
-              </w:rPr>
               <w:t>(</w:t>
             </w:r>
             <w:proofErr w:type="gramEnd"/>
             <w:r>
-              <w:rPr>
-                <w:color w:val="BFBFBF" w:themeColor="background1" w:themeShade="BF"/>
-              </w:rPr>
               <w:t>)</w:t>
             </w:r>
           </w:p>
@@ -1203,13 +1170,13 @@
       <w:pPr>
         <w:pStyle w:val="NoSpacing"/>
       </w:pPr>
+    </w:p>
+    <w:p>
+      <w:pPr>
+        <w:pStyle w:val="NoSpacing"/>
+      </w:pPr>
       <w:bookmarkStart w:id="7" w:name="_GoBack"/>
       <w:bookmarkEnd w:id="7"/>
-    </w:p>
-    <w:p>
-      <w:pPr>
-        <w:pStyle w:val="NoSpacing"/>
-      </w:pPr>
     </w:p>
     <w:sectPr>
       <w:pgSz w:w="11906" w:h="16838"/>

</xml_diff>

<commit_message>
Implementation of User Group resource
</commit_message>
<xml_diff>
--- a/Docs/Notes (WIP).docx
+++ b/Docs/Notes (WIP).docx
@@ -93,6 +93,116 @@
               <w:t>Support xml</w:t>
             </w:r>
           </w:p>
+          <w:p>
+            <w:pPr>
+              <w:pStyle w:val="NoSpacing"/>
+              <w:numPr>
+                <w:ilvl w:val="0"/>
+                <w:numId w:val="7"/>
+              </w:numPr>
+              <w:rPr>
+                <w:color w:val="FF0000"/>
+              </w:rPr>
+            </w:pPr>
+            <w:r>
+              <w:rPr>
+                <w:color w:val="FF0000"/>
+              </w:rPr>
+              <w:t>Implement HEAD and OPTION</w:t>
+            </w:r>
+          </w:p>
+          <w:p>
+            <w:pPr>
+              <w:pStyle w:val="NoSpacing"/>
+              <w:numPr>
+                <w:ilvl w:val="0"/>
+                <w:numId w:val="7"/>
+              </w:numPr>
+              <w:rPr>
+                <w:color w:val="FF0000"/>
+              </w:rPr>
+            </w:pPr>
+            <w:r>
+              <w:rPr>
+                <w:color w:val="FF0000"/>
+              </w:rPr>
+              <w:t>Implement HATEOAS (hypermedia as the engine of application state)</w:t>
+            </w:r>
+          </w:p>
+          <w:p>
+            <w:pPr>
+              <w:pStyle w:val="NoSpacing"/>
+              <w:numPr>
+                <w:ilvl w:val="0"/>
+                <w:numId w:val="7"/>
+              </w:numPr>
+              <w:rPr>
+                <w:color w:val="FF0000"/>
+              </w:rPr>
+            </w:pPr>
+            <w:r>
+              <w:rPr>
+                <w:color w:val="FF0000"/>
+              </w:rPr>
+              <w:t>Implement sorting</w:t>
+            </w:r>
+          </w:p>
+          <w:p>
+            <w:pPr>
+              <w:pStyle w:val="NoSpacing"/>
+              <w:numPr>
+                <w:ilvl w:val="0"/>
+                <w:numId w:val="7"/>
+              </w:numPr>
+              <w:rPr>
+                <w:color w:val="FF0000"/>
+              </w:rPr>
+            </w:pPr>
+            <w:r>
+              <w:rPr>
+                <w:color w:val="FF0000"/>
+              </w:rPr>
+              <w:t>Implement paging</w:t>
+            </w:r>
+          </w:p>
+          <w:p>
+            <w:pPr>
+              <w:pStyle w:val="NoSpacing"/>
+              <w:numPr>
+                <w:ilvl w:val="0"/>
+                <w:numId w:val="7"/>
+              </w:numPr>
+              <w:rPr>
+                <w:color w:val="FF0000"/>
+              </w:rPr>
+            </w:pPr>
+            <w:r>
+              <w:rPr>
+                <w:color w:val="FF0000"/>
+              </w:rPr>
+              <w:t>Implement filtering</w:t>
+            </w:r>
+          </w:p>
+          <w:p>
+            <w:pPr>
+              <w:pStyle w:val="NoSpacing"/>
+              <w:numPr>
+                <w:ilvl w:val="0"/>
+                <w:numId w:val="7"/>
+              </w:numPr>
+              <w:rPr>
+                <w:color w:val="FF0000"/>
+              </w:rPr>
+            </w:pPr>
+            <w:r>
+              <w:rPr>
+                <w:color w:val="FF0000"/>
+              </w:rPr>
+              <w:t>Implement searching</w:t>
+            </w:r>
+            <w:bookmarkStart w:id="0" w:name="_GoBack"/>
+            <w:bookmarkEnd w:id="0"/>
+          </w:p>
         </w:tc>
       </w:tr>
     </w:tbl>
@@ -253,9 +363,9 @@
           <w:numId w:val="4"/>
         </w:numPr>
       </w:pPr>
-      <w:bookmarkStart w:id="0" w:name="OLE_LINK1"/>
-      <w:bookmarkStart w:id="1" w:name="OLE_LINK2"/>
-      <w:bookmarkStart w:id="2" w:name="OLE_LINK3"/>
+      <w:bookmarkStart w:id="1" w:name="OLE_LINK1"/>
+      <w:bookmarkStart w:id="2" w:name="OLE_LINK2"/>
+      <w:bookmarkStart w:id="3" w:name="OLE_LINK3"/>
       <w:proofErr w:type="spellStart"/>
       <w:proofErr w:type="gramStart"/>
       <w:r>
@@ -269,9 +379,9 @@
       <w:r>
         <w:t xml:space="preserve">) </w:t>
       </w:r>
-      <w:bookmarkEnd w:id="0"/>
       <w:bookmarkEnd w:id="1"/>
       <w:bookmarkEnd w:id="2"/>
+      <w:bookmarkEnd w:id="3"/>
       <w:r>
         <w:t>–</w:t>
       </w:r>
@@ -523,10 +633,10 @@
             <w:pPr>
               <w:pStyle w:val="NoSpacing"/>
             </w:pPr>
-            <w:bookmarkStart w:id="3" w:name="OLE_LINK7"/>
-            <w:bookmarkStart w:id="4" w:name="OLE_LINK8"/>
-            <w:bookmarkStart w:id="5" w:name="OLE_LINK9"/>
-            <w:bookmarkStart w:id="6" w:name="OLE_LINK10"/>
+            <w:bookmarkStart w:id="4" w:name="OLE_LINK7"/>
+            <w:bookmarkStart w:id="5" w:name="OLE_LINK8"/>
+            <w:bookmarkStart w:id="6" w:name="OLE_LINK9"/>
+            <w:bookmarkStart w:id="7" w:name="OLE_LINK10"/>
             <w:r>
               <w:t xml:space="preserve">Method </w:t>
             </w:r>
@@ -732,10 +842,10 @@
           </w:p>
         </w:tc>
       </w:tr>
-      <w:bookmarkEnd w:id="3"/>
       <w:bookmarkEnd w:id="4"/>
       <w:bookmarkEnd w:id="5"/>
       <w:bookmarkEnd w:id="6"/>
+      <w:bookmarkEnd w:id="7"/>
     </w:tbl>
     <w:p>
       <w:pPr>
@@ -885,6 +995,7 @@
       <w:pPr>
         <w:pStyle w:val="NoSpacing"/>
       </w:pPr>
+      <w:bookmarkStart w:id="8" w:name="OLE_LINK4"/>
       <w:r>
         <w:t>Profile</w:t>
       </w:r>
@@ -1079,6 +1190,7 @@
               <w:pStyle w:val="NoSpacing"/>
             </w:pPr>
             <w:r>
+              <w:lastRenderedPageBreak/>
               <w:t>PATCH</w:t>
             </w:r>
           </w:p>
@@ -1175,8 +1287,459 @@
       <w:pPr>
         <w:pStyle w:val="NoSpacing"/>
       </w:pPr>
-      <w:bookmarkStart w:id="7" w:name="_GoBack"/>
-      <w:bookmarkEnd w:id="7"/>
+    </w:p>
+    <w:p>
+      <w:pPr>
+        <w:pStyle w:val="NoSpacing"/>
+      </w:pPr>
+    </w:p>
+    <w:p>
+      <w:pPr>
+        <w:pStyle w:val="NoSpacing"/>
+      </w:pPr>
+    </w:p>
+    <w:bookmarkEnd w:id="8"/>
+    <w:p>
+      <w:pPr>
+        <w:pStyle w:val="NoSpacing"/>
+      </w:pPr>
+      <w:r>
+        <w:t>User Groups</w:t>
+      </w:r>
+    </w:p>
+    <w:tbl>
+      <w:tblPr>
+        <w:tblStyle w:val="TableGrid"/>
+        <w:tblW w:w="0" w:type="auto"/>
+        <w:tblLook w:val="04A0" w:firstRow="1" w:lastRow="0" w:firstColumn="1" w:lastColumn="0" w:noHBand="0" w:noVBand="1"/>
+      </w:tblPr>
+      <w:tblGrid>
+        <w:gridCol w:w="935"/>
+        <w:gridCol w:w="4240"/>
+        <w:gridCol w:w="3841"/>
+      </w:tblGrid>
+      <w:tr>
+        <w:tc>
+          <w:tcPr>
+            <w:tcW w:w="935" w:type="dxa"/>
+          </w:tcPr>
+          <w:p>
+            <w:pPr>
+              <w:pStyle w:val="NoSpacing"/>
+            </w:pPr>
+            <w:r>
+              <w:t xml:space="preserve">Method </w:t>
+            </w:r>
+          </w:p>
+        </w:tc>
+        <w:tc>
+          <w:tcPr>
+            <w:tcW w:w="3880" w:type="dxa"/>
+          </w:tcPr>
+          <w:p>
+            <w:pPr>
+              <w:pStyle w:val="NoSpacing"/>
+            </w:pPr>
+            <w:r>
+              <w:t>URL</w:t>
+            </w:r>
+          </w:p>
+        </w:tc>
+        <w:tc>
+          <w:tcPr>
+            <w:tcW w:w="4201" w:type="dxa"/>
+          </w:tcPr>
+          <w:p>
+            <w:pPr>
+              <w:pStyle w:val="NoSpacing"/>
+            </w:pPr>
+            <w:r>
+              <w:t>RPC</w:t>
+            </w:r>
+          </w:p>
+        </w:tc>
+      </w:tr>
+      <w:tr>
+        <w:tc>
+          <w:tcPr>
+            <w:tcW w:w="935" w:type="dxa"/>
+          </w:tcPr>
+          <w:p>
+            <w:pPr>
+              <w:pStyle w:val="NoSpacing"/>
+            </w:pPr>
+            <w:bookmarkStart w:id="9" w:name="_Hlk505431332"/>
+            <w:r>
+              <w:t>GET</w:t>
+            </w:r>
+          </w:p>
+        </w:tc>
+        <w:tc>
+          <w:tcPr>
+            <w:tcW w:w="3880" w:type="dxa"/>
+          </w:tcPr>
+          <w:p>
+            <w:pPr>
+              <w:pStyle w:val="NoSpacing"/>
+            </w:pPr>
+            <w:bookmarkStart w:id="10" w:name="OLE_LINK11"/>
+            <w:bookmarkStart w:id="11" w:name="OLE_LINK12"/>
+            <w:proofErr w:type="spellStart"/>
+            <w:r>
+              <w:t>Api</w:t>
+            </w:r>
+            <w:proofErr w:type="spellEnd"/>
+            <w:r>
+              <w:t>/Accounts/{</w:t>
+            </w:r>
+            <w:proofErr w:type="spellStart"/>
+            <w:r>
+              <w:t>UserName</w:t>
+            </w:r>
+            <w:proofErr w:type="spellEnd"/>
+            <w:r>
+              <w:t>}/</w:t>
+            </w:r>
+            <w:r>
+              <w:t>Groups</w:t>
+            </w:r>
+            <w:bookmarkEnd w:id="10"/>
+            <w:bookmarkEnd w:id="11"/>
+          </w:p>
+        </w:tc>
+        <w:tc>
+          <w:tcPr>
+            <w:tcW w:w="4201" w:type="dxa"/>
+          </w:tcPr>
+          <w:p>
+            <w:pPr>
+              <w:pStyle w:val="NoSpacing"/>
+            </w:pPr>
+            <w:proofErr w:type="spellStart"/>
+            <w:proofErr w:type="gramStart"/>
+            <w:r>
+              <w:t>get</w:t>
+            </w:r>
+            <w:r>
+              <w:t>AllUserGroups</w:t>
+            </w:r>
+            <w:proofErr w:type="spellEnd"/>
+            <w:r>
+              <w:t>(</w:t>
+            </w:r>
+            <w:proofErr w:type="gramEnd"/>
+            <w:r>
+              <w:t>)</w:t>
+            </w:r>
+          </w:p>
+        </w:tc>
+      </w:tr>
+      <w:bookmarkEnd w:id="9"/>
+      <w:tr>
+        <w:tc>
+          <w:tcPr>
+            <w:tcW w:w="935" w:type="dxa"/>
+          </w:tcPr>
+          <w:p>
+            <w:pPr>
+              <w:pStyle w:val="NoSpacing"/>
+            </w:pPr>
+            <w:r>
+              <w:t>GET</w:t>
+            </w:r>
+          </w:p>
+        </w:tc>
+        <w:tc>
+          <w:tcPr>
+            <w:tcW w:w="3880" w:type="dxa"/>
+          </w:tcPr>
+          <w:p>
+            <w:pPr>
+              <w:pStyle w:val="NoSpacing"/>
+            </w:pPr>
+            <w:bookmarkStart w:id="12" w:name="OLE_LINK14"/>
+            <w:proofErr w:type="spellStart"/>
+            <w:r>
+              <w:t>Api</w:t>
+            </w:r>
+            <w:proofErr w:type="spellEnd"/>
+            <w:r>
+              <w:t>/Accounts/{</w:t>
+            </w:r>
+            <w:proofErr w:type="spellStart"/>
+            <w:r>
+              <w:t>UserName</w:t>
+            </w:r>
+            <w:proofErr w:type="spellEnd"/>
+            <w:r>
+              <w:t>}/Groups</w:t>
+            </w:r>
+            <w:r>
+              <w:t>/{</w:t>
+            </w:r>
+            <w:proofErr w:type="spellStart"/>
+            <w:r>
+              <w:t>groupId</w:t>
+            </w:r>
+            <w:proofErr w:type="spellEnd"/>
+            <w:r>
+              <w:t>}</w:t>
+            </w:r>
+            <w:bookmarkEnd w:id="12"/>
+          </w:p>
+        </w:tc>
+        <w:tc>
+          <w:tcPr>
+            <w:tcW w:w="4201" w:type="dxa"/>
+          </w:tcPr>
+          <w:p>
+            <w:pPr>
+              <w:pStyle w:val="NoSpacing"/>
+            </w:pPr>
+            <w:proofErr w:type="spellStart"/>
+            <w:proofErr w:type="gramStart"/>
+            <w:r>
+              <w:t>getUserGroup</w:t>
+            </w:r>
+            <w:r>
+              <w:t>ById</w:t>
+            </w:r>
+            <w:proofErr w:type="spellEnd"/>
+            <w:r>
+              <w:t>(</w:t>
+            </w:r>
+            <w:proofErr w:type="gramEnd"/>
+            <w:r>
+              <w:t>)</w:t>
+            </w:r>
+          </w:p>
+        </w:tc>
+      </w:tr>
+      <w:tr>
+        <w:tc>
+          <w:tcPr>
+            <w:tcW w:w="935" w:type="dxa"/>
+          </w:tcPr>
+          <w:p>
+            <w:pPr>
+              <w:pStyle w:val="NoSpacing"/>
+            </w:pPr>
+            <w:r>
+              <w:t>POST</w:t>
+            </w:r>
+          </w:p>
+        </w:tc>
+        <w:tc>
+          <w:tcPr>
+            <w:tcW w:w="3880" w:type="dxa"/>
+          </w:tcPr>
+          <w:p>
+            <w:pPr>
+              <w:pStyle w:val="NoSpacing"/>
+            </w:pPr>
+            <w:bookmarkStart w:id="13" w:name="OLE_LINK13"/>
+            <w:proofErr w:type="spellStart"/>
+            <w:r>
+              <w:t>Api</w:t>
+            </w:r>
+            <w:proofErr w:type="spellEnd"/>
+            <w:r>
+              <w:t>/Accounts/{</w:t>
+            </w:r>
+            <w:proofErr w:type="spellStart"/>
+            <w:r>
+              <w:t>UserName</w:t>
+            </w:r>
+            <w:proofErr w:type="spellEnd"/>
+            <w:r>
+              <w:t>}/Groups</w:t>
+            </w:r>
+            <w:bookmarkEnd w:id="13"/>
+          </w:p>
+        </w:tc>
+        <w:tc>
+          <w:tcPr>
+            <w:tcW w:w="4201" w:type="dxa"/>
+          </w:tcPr>
+          <w:p>
+            <w:pPr>
+              <w:pStyle w:val="NoSpacing"/>
+            </w:pPr>
+            <w:proofErr w:type="spellStart"/>
+            <w:proofErr w:type="gramStart"/>
+            <w:r>
+              <w:t>createUserGroup</w:t>
+            </w:r>
+            <w:proofErr w:type="spellEnd"/>
+            <w:r>
+              <w:t>(</w:t>
+            </w:r>
+            <w:proofErr w:type="gramEnd"/>
+            <w:r>
+              <w:t>)</w:t>
+            </w:r>
+          </w:p>
+        </w:tc>
+      </w:tr>
+      <w:tr>
+        <w:tc>
+          <w:tcPr>
+            <w:tcW w:w="935" w:type="dxa"/>
+          </w:tcPr>
+          <w:p>
+            <w:pPr>
+              <w:pStyle w:val="NoSpacing"/>
+            </w:pPr>
+            <w:r>
+              <w:t>PUT</w:t>
+            </w:r>
+          </w:p>
+        </w:tc>
+        <w:tc>
+          <w:tcPr>
+            <w:tcW w:w="3880" w:type="dxa"/>
+          </w:tcPr>
+          <w:p>
+            <w:pPr>
+              <w:pStyle w:val="NoSpacing"/>
+            </w:pPr>
+            <w:proofErr w:type="spellStart"/>
+            <w:r>
+              <w:t>Api</w:t>
+            </w:r>
+            <w:proofErr w:type="spellEnd"/>
+            <w:r>
+              <w:t>/Accounts/{</w:t>
+            </w:r>
+            <w:proofErr w:type="spellStart"/>
+            <w:r>
+              <w:t>UserName</w:t>
+            </w:r>
+            <w:proofErr w:type="spellEnd"/>
+            <w:r>
+              <w:t>}/Groups/{</w:t>
+            </w:r>
+            <w:proofErr w:type="spellStart"/>
+            <w:r>
+              <w:t>groupId</w:t>
+            </w:r>
+            <w:proofErr w:type="spellEnd"/>
+            <w:r>
+              <w:t>}</w:t>
+            </w:r>
+          </w:p>
+        </w:tc>
+        <w:tc>
+          <w:tcPr>
+            <w:tcW w:w="4201" w:type="dxa"/>
+          </w:tcPr>
+          <w:p>
+            <w:pPr>
+              <w:pStyle w:val="NoSpacing"/>
+            </w:pPr>
+            <w:proofErr w:type="spellStart"/>
+            <w:proofErr w:type="gramStart"/>
+            <w:r>
+              <w:t>updteUserGroup</w:t>
+            </w:r>
+            <w:proofErr w:type="spellEnd"/>
+            <w:r>
+              <w:t>(</w:t>
+            </w:r>
+            <w:proofErr w:type="gramEnd"/>
+            <w:r>
+              <w:t>)</w:t>
+            </w:r>
+          </w:p>
+        </w:tc>
+      </w:tr>
+      <w:tr>
+        <w:tc>
+          <w:tcPr>
+            <w:tcW w:w="935" w:type="dxa"/>
+          </w:tcPr>
+          <w:p>
+            <w:pPr>
+              <w:pStyle w:val="NoSpacing"/>
+            </w:pPr>
+            <w:r>
+              <w:t>DELETE</w:t>
+            </w:r>
+          </w:p>
+        </w:tc>
+        <w:tc>
+          <w:tcPr>
+            <w:tcW w:w="3880" w:type="dxa"/>
+          </w:tcPr>
+          <w:p>
+            <w:pPr>
+              <w:pStyle w:val="NoSpacing"/>
+            </w:pPr>
+            <w:proofErr w:type="spellStart"/>
+            <w:r>
+              <w:t>Api</w:t>
+            </w:r>
+            <w:proofErr w:type="spellEnd"/>
+            <w:r>
+              <w:t>/Accounts/{</w:t>
+            </w:r>
+            <w:proofErr w:type="spellStart"/>
+            <w:r>
+              <w:t>UserName</w:t>
+            </w:r>
+            <w:proofErr w:type="spellEnd"/>
+            <w:r>
+              <w:t>}/Groups/{</w:t>
+            </w:r>
+            <w:proofErr w:type="spellStart"/>
+            <w:r>
+              <w:t>groupId</w:t>
+            </w:r>
+            <w:proofErr w:type="spellEnd"/>
+            <w:r>
+              <w:t>}</w:t>
+            </w:r>
+          </w:p>
+        </w:tc>
+        <w:tc>
+          <w:tcPr>
+            <w:tcW w:w="4201" w:type="dxa"/>
+          </w:tcPr>
+          <w:p>
+            <w:pPr>
+              <w:pStyle w:val="NoSpacing"/>
+            </w:pPr>
+            <w:proofErr w:type="spellStart"/>
+            <w:proofErr w:type="gramStart"/>
+            <w:r>
+              <w:t>deleteUserGroup</w:t>
+            </w:r>
+            <w:proofErr w:type="spellEnd"/>
+            <w:r>
+              <w:t>(</w:t>
+            </w:r>
+            <w:proofErr w:type="gramEnd"/>
+            <w:r>
+              <w:t>)</w:t>
+            </w:r>
+          </w:p>
+        </w:tc>
+      </w:tr>
+    </w:tbl>
+    <w:p>
+      <w:pPr>
+        <w:pStyle w:val="NoSpacing"/>
+      </w:pPr>
+    </w:p>
+    <w:p>
+      <w:pPr>
+        <w:pStyle w:val="NoSpacing"/>
+      </w:pPr>
+    </w:p>
+    <w:p>
+      <w:pPr>
+        <w:pStyle w:val="NoSpacing"/>
+      </w:pPr>
     </w:p>
     <w:sectPr>
       <w:pgSz w:w="11906" w:h="16838"/>

</xml_diff>

<commit_message>
Implemented new resource: User Membership
</commit_message>
<xml_diff>
--- a/Docs/Notes (WIP).docx
+++ b/Docs/Notes (WIP).docx
@@ -1212,6 +1212,8 @@
                 <w:szCs w:val="20"/>
               </w:rPr>
             </w:pPr>
+            <w:bookmarkStart w:id="8" w:name="OLE_LINK5"/>
+            <w:bookmarkStart w:id="9" w:name="OLE_LINK6"/>
             <w:r>
               <w:rPr>
                 <w:sz w:val="20"/>
@@ -1605,6 +1607,8 @@
           </w:p>
         </w:tc>
       </w:tr>
+      <w:bookmarkEnd w:id="8"/>
+      <w:bookmarkEnd w:id="9"/>
     </w:tbl>
     <w:p>
       <w:pPr>
@@ -1656,7 +1660,21 @@
           <w:sz w:val="20"/>
           <w:szCs w:val="20"/>
         </w:rPr>
-        <w:t>User Groups</w:t>
+        <w:t>User</w:t>
+      </w:r>
+      <w:r>
+        <w:rPr>
+          <w:sz w:val="20"/>
+          <w:szCs w:val="20"/>
+        </w:rPr>
+        <w:t>’s Own</w:t>
+      </w:r>
+      <w:r>
+        <w:rPr>
+          <w:sz w:val="20"/>
+          <w:szCs w:val="20"/>
+        </w:rPr>
+        <w:t xml:space="preserve"> Groups</w:t>
       </w:r>
     </w:p>
     <w:tbl>
@@ -1748,7 +1766,7 @@
                 <w:szCs w:val="20"/>
               </w:rPr>
             </w:pPr>
-            <w:bookmarkStart w:id="8" w:name="_Hlk505431332"/>
+            <w:bookmarkStart w:id="10" w:name="_Hlk505431332"/>
             <w:r>
               <w:rPr>
                 <w:sz w:val="20"/>
@@ -1770,8 +1788,8 @@
                 <w:szCs w:val="20"/>
               </w:rPr>
             </w:pPr>
-            <w:bookmarkStart w:id="9" w:name="OLE_LINK11"/>
-            <w:bookmarkStart w:id="10" w:name="OLE_LINK12"/>
+            <w:bookmarkStart w:id="11" w:name="OLE_LINK11"/>
+            <w:bookmarkStart w:id="12" w:name="OLE_LINK12"/>
             <w:proofErr w:type="spellStart"/>
             <w:r>
               <w:rPr>
@@ -1804,8 +1822,8 @@
               </w:rPr>
               <w:t>}/Groups</w:t>
             </w:r>
-            <w:bookmarkEnd w:id="9"/>
-            <w:bookmarkEnd w:id="10"/>
+            <w:bookmarkEnd w:id="11"/>
+            <w:bookmarkEnd w:id="12"/>
           </w:p>
         </w:tc>
         <w:tc>
@@ -1821,12 +1839,27 @@
               </w:rPr>
             </w:pPr>
             <w:proofErr w:type="spellStart"/>
-            <w:r>
-              <w:rPr>
-                <w:sz w:val="20"/>
-                <w:szCs w:val="20"/>
-              </w:rPr>
-              <w:t>getAllUserGroups</w:t>
+            <w:proofErr w:type="gramStart"/>
+            <w:r>
+              <w:rPr>
+                <w:sz w:val="20"/>
+                <w:szCs w:val="20"/>
+              </w:rPr>
+              <w:t>getAllUser</w:t>
+            </w:r>
+            <w:r>
+              <w:rPr>
+                <w:sz w:val="20"/>
+                <w:szCs w:val="20"/>
+              </w:rPr>
+              <w:t>Own</w:t>
+            </w:r>
+            <w:r>
+              <w:rPr>
+                <w:sz w:val="20"/>
+                <w:szCs w:val="20"/>
+              </w:rPr>
+              <w:t>Groups</w:t>
             </w:r>
             <w:proofErr w:type="spellEnd"/>
             <w:r>
@@ -1834,12 +1867,20 @@
                 <w:sz w:val="20"/>
                 <w:szCs w:val="20"/>
               </w:rPr>
-              <w:t>()</w:t>
+              <w:t>(</w:t>
+            </w:r>
+            <w:proofErr w:type="gramEnd"/>
+            <w:r>
+              <w:rPr>
+                <w:sz w:val="20"/>
+                <w:szCs w:val="20"/>
+              </w:rPr>
+              <w:t>)</w:t>
             </w:r>
           </w:p>
         </w:tc>
       </w:tr>
-      <w:bookmarkEnd w:id="8"/>
+      <w:bookmarkEnd w:id="10"/>
       <w:tr>
         <w:tc>
           <w:tcPr>
@@ -1874,7 +1915,7 @@
                 <w:szCs w:val="20"/>
               </w:rPr>
             </w:pPr>
-            <w:bookmarkStart w:id="11" w:name="OLE_LINK14"/>
+            <w:bookmarkStart w:id="13" w:name="OLE_LINK14"/>
             <w:proofErr w:type="spellStart"/>
             <w:r>
               <w:rPr>
@@ -1923,7 +1964,7 @@
               </w:rPr>
               <w:t>}</w:t>
             </w:r>
-            <w:bookmarkEnd w:id="11"/>
+            <w:bookmarkEnd w:id="13"/>
           </w:p>
         </w:tc>
         <w:tc>
@@ -1939,12 +1980,27 @@
               </w:rPr>
             </w:pPr>
             <w:proofErr w:type="spellStart"/>
-            <w:r>
-              <w:rPr>
-                <w:sz w:val="20"/>
-                <w:szCs w:val="20"/>
-              </w:rPr>
-              <w:t>getUserGroupById</w:t>
+            <w:proofErr w:type="gramStart"/>
+            <w:r>
+              <w:rPr>
+                <w:sz w:val="20"/>
+                <w:szCs w:val="20"/>
+              </w:rPr>
+              <w:t>getUser</w:t>
+            </w:r>
+            <w:r>
+              <w:rPr>
+                <w:sz w:val="20"/>
+                <w:szCs w:val="20"/>
+              </w:rPr>
+              <w:t>Own</w:t>
+            </w:r>
+            <w:r>
+              <w:rPr>
+                <w:sz w:val="20"/>
+                <w:szCs w:val="20"/>
+              </w:rPr>
+              <w:t>GroupById</w:t>
             </w:r>
             <w:proofErr w:type="spellEnd"/>
             <w:r>
@@ -1952,7 +2008,15 @@
                 <w:sz w:val="20"/>
                 <w:szCs w:val="20"/>
               </w:rPr>
-              <w:t>()</w:t>
+              <w:t>(</w:t>
+            </w:r>
+            <w:proofErr w:type="gramEnd"/>
+            <w:r>
+              <w:rPr>
+                <w:sz w:val="20"/>
+                <w:szCs w:val="20"/>
+              </w:rPr>
+              <w:t>)</w:t>
             </w:r>
           </w:p>
         </w:tc>
@@ -1991,7 +2055,7 @@
                 <w:szCs w:val="20"/>
               </w:rPr>
             </w:pPr>
-            <w:bookmarkStart w:id="12" w:name="OLE_LINK13"/>
+            <w:bookmarkStart w:id="14" w:name="OLE_LINK13"/>
             <w:proofErr w:type="spellStart"/>
             <w:r>
               <w:rPr>
@@ -2024,7 +2088,7 @@
               </w:rPr>
               <w:t>}/Groups</w:t>
             </w:r>
-            <w:bookmarkEnd w:id="12"/>
+            <w:bookmarkEnd w:id="14"/>
           </w:p>
         </w:tc>
         <w:tc>
@@ -2040,12 +2104,27 @@
               </w:rPr>
             </w:pPr>
             <w:proofErr w:type="spellStart"/>
-            <w:r>
-              <w:rPr>
-                <w:sz w:val="20"/>
-                <w:szCs w:val="20"/>
-              </w:rPr>
-              <w:t>createUserGroup</w:t>
+            <w:proofErr w:type="gramStart"/>
+            <w:r>
+              <w:rPr>
+                <w:sz w:val="20"/>
+                <w:szCs w:val="20"/>
+              </w:rPr>
+              <w:t>createUser</w:t>
+            </w:r>
+            <w:r>
+              <w:rPr>
+                <w:sz w:val="20"/>
+                <w:szCs w:val="20"/>
+              </w:rPr>
+              <w:t>Own</w:t>
+            </w:r>
+            <w:r>
+              <w:rPr>
+                <w:sz w:val="20"/>
+                <w:szCs w:val="20"/>
+              </w:rPr>
+              <w:t>Group</w:t>
             </w:r>
             <w:proofErr w:type="spellEnd"/>
             <w:r>
@@ -2053,7 +2132,15 @@
                 <w:sz w:val="20"/>
                 <w:szCs w:val="20"/>
               </w:rPr>
-              <w:t>()</w:t>
+              <w:t>(</w:t>
+            </w:r>
+            <w:proofErr w:type="gramEnd"/>
+            <w:r>
+              <w:rPr>
+                <w:sz w:val="20"/>
+                <w:szCs w:val="20"/>
+              </w:rPr>
+              <w:t>)</w:t>
             </w:r>
           </w:p>
         </w:tc>
@@ -2155,12 +2242,27 @@
               </w:rPr>
             </w:pPr>
             <w:proofErr w:type="spellStart"/>
-            <w:r>
-              <w:rPr>
-                <w:sz w:val="20"/>
-                <w:szCs w:val="20"/>
-              </w:rPr>
-              <w:t>updteUserGroup</w:t>
+            <w:proofErr w:type="gramStart"/>
+            <w:r>
+              <w:rPr>
+                <w:sz w:val="20"/>
+                <w:szCs w:val="20"/>
+              </w:rPr>
+              <w:t>updteUser</w:t>
+            </w:r>
+            <w:r>
+              <w:rPr>
+                <w:sz w:val="20"/>
+                <w:szCs w:val="20"/>
+              </w:rPr>
+              <w:t>Own</w:t>
+            </w:r>
+            <w:r>
+              <w:rPr>
+                <w:sz w:val="20"/>
+                <w:szCs w:val="20"/>
+              </w:rPr>
+              <w:t>Group</w:t>
             </w:r>
             <w:proofErr w:type="spellEnd"/>
             <w:r>
@@ -2168,7 +2270,15 @@
                 <w:sz w:val="20"/>
                 <w:szCs w:val="20"/>
               </w:rPr>
-              <w:t>()</w:t>
+              <w:t>(</w:t>
+            </w:r>
+            <w:proofErr w:type="gramEnd"/>
+            <w:r>
+              <w:rPr>
+                <w:sz w:val="20"/>
+                <w:szCs w:val="20"/>
+              </w:rPr>
+              <w:t>)</w:t>
             </w:r>
           </w:p>
         </w:tc>
@@ -2270,12 +2380,27 @@
               </w:rPr>
             </w:pPr>
             <w:proofErr w:type="spellStart"/>
-            <w:r>
-              <w:rPr>
-                <w:sz w:val="20"/>
-                <w:szCs w:val="20"/>
-              </w:rPr>
-              <w:t>deleteUserGroup</w:t>
+            <w:proofErr w:type="gramStart"/>
+            <w:r>
+              <w:rPr>
+                <w:sz w:val="20"/>
+                <w:szCs w:val="20"/>
+              </w:rPr>
+              <w:t>deleteUser</w:t>
+            </w:r>
+            <w:r>
+              <w:rPr>
+                <w:sz w:val="20"/>
+                <w:szCs w:val="20"/>
+              </w:rPr>
+              <w:t>Own</w:t>
+            </w:r>
+            <w:r>
+              <w:rPr>
+                <w:sz w:val="20"/>
+                <w:szCs w:val="20"/>
+              </w:rPr>
+              <w:t>Group</w:t>
             </w:r>
             <w:proofErr w:type="spellEnd"/>
             <w:r>
@@ -2283,7 +2408,15 @@
                 <w:sz w:val="20"/>
                 <w:szCs w:val="20"/>
               </w:rPr>
-              <w:t>()</w:t>
+              <w:t>(</w:t>
+            </w:r>
+            <w:proofErr w:type="gramEnd"/>
+            <w:r>
+              <w:rPr>
+                <w:sz w:val="20"/>
+                <w:szCs w:val="20"/>
+              </w:rPr>
+              <w:t>)</w:t>
             </w:r>
           </w:p>
         </w:tc>
@@ -2413,7 +2546,7 @@
                 <w:szCs w:val="16"/>
               </w:rPr>
             </w:pPr>
-            <w:bookmarkStart w:id="13" w:name="_Hlk505580472"/>
+            <w:bookmarkStart w:id="15" w:name="_Hlk505580472"/>
             <w:r>
               <w:rPr>
                 <w:sz w:val="16"/>
@@ -2604,7 +2737,7 @@
           </w:p>
         </w:tc>
       </w:tr>
-      <w:bookmarkEnd w:id="13"/>
+      <w:bookmarkEnd w:id="15"/>
       <w:tr>
         <w:tc>
           <w:tcPr>
@@ -2810,15 +2943,236 @@
           <w:szCs w:val="20"/>
         </w:rPr>
       </w:pPr>
-      <w:r>
+    </w:p>
+    <w:p>
+      <w:pPr>
+        <w:pStyle w:val="NoSpacing"/>
         <w:rPr>
           <w:sz w:val="20"/>
           <w:szCs w:val="20"/>
         </w:rPr>
-        <w:t>..</w:t>
-      </w:r>
-      <w:bookmarkStart w:id="14" w:name="_GoBack"/>
-      <w:bookmarkEnd w:id="14"/>
+      </w:pPr>
+      <w:bookmarkStart w:id="16" w:name="_GoBack"/>
+      <w:r>
+        <w:rPr>
+          <w:sz w:val="20"/>
+          <w:szCs w:val="20"/>
+        </w:rPr>
+        <w:t>User Memberships</w:t>
+      </w:r>
+    </w:p>
+    <w:tbl>
+      <w:tblPr>
+        <w:tblStyle w:val="TableGrid"/>
+        <w:tblW w:w="0" w:type="auto"/>
+        <w:tblLook w:val="04A0" w:firstRow="1" w:lastRow="0" w:firstColumn="1" w:lastColumn="0" w:noHBand="0" w:noVBand="1"/>
+      </w:tblPr>
+      <w:tblGrid>
+        <w:gridCol w:w="935"/>
+        <w:gridCol w:w="3880"/>
+        <w:gridCol w:w="4201"/>
+      </w:tblGrid>
+      <w:tr>
+        <w:tc>
+          <w:tcPr>
+            <w:tcW w:w="935" w:type="dxa"/>
+          </w:tcPr>
+          <w:bookmarkEnd w:id="16"/>
+          <w:p>
+            <w:pPr>
+              <w:pStyle w:val="NoSpacing"/>
+              <w:rPr>
+                <w:sz w:val="20"/>
+                <w:szCs w:val="20"/>
+              </w:rPr>
+            </w:pPr>
+            <w:r>
+              <w:rPr>
+                <w:sz w:val="20"/>
+                <w:szCs w:val="20"/>
+              </w:rPr>
+              <w:t xml:space="preserve">Method </w:t>
+            </w:r>
+          </w:p>
+        </w:tc>
+        <w:tc>
+          <w:tcPr>
+            <w:tcW w:w="3880" w:type="dxa"/>
+          </w:tcPr>
+          <w:p>
+            <w:pPr>
+              <w:pStyle w:val="NoSpacing"/>
+              <w:rPr>
+                <w:sz w:val="20"/>
+                <w:szCs w:val="20"/>
+              </w:rPr>
+            </w:pPr>
+            <w:r>
+              <w:rPr>
+                <w:sz w:val="20"/>
+                <w:szCs w:val="20"/>
+              </w:rPr>
+              <w:t>URL</w:t>
+            </w:r>
+          </w:p>
+        </w:tc>
+        <w:tc>
+          <w:tcPr>
+            <w:tcW w:w="4201" w:type="dxa"/>
+          </w:tcPr>
+          <w:p>
+            <w:pPr>
+              <w:pStyle w:val="NoSpacing"/>
+              <w:rPr>
+                <w:sz w:val="20"/>
+                <w:szCs w:val="20"/>
+              </w:rPr>
+            </w:pPr>
+            <w:r>
+              <w:rPr>
+                <w:sz w:val="20"/>
+                <w:szCs w:val="20"/>
+              </w:rPr>
+              <w:t>RPC</w:t>
+            </w:r>
+          </w:p>
+        </w:tc>
+      </w:tr>
+      <w:tr>
+        <w:tc>
+          <w:tcPr>
+            <w:tcW w:w="935" w:type="dxa"/>
+          </w:tcPr>
+          <w:p>
+            <w:pPr>
+              <w:pStyle w:val="NoSpacing"/>
+              <w:rPr>
+                <w:sz w:val="20"/>
+                <w:szCs w:val="20"/>
+              </w:rPr>
+            </w:pPr>
+            <w:r>
+              <w:rPr>
+                <w:sz w:val="20"/>
+                <w:szCs w:val="20"/>
+              </w:rPr>
+              <w:t>GET</w:t>
+            </w:r>
+          </w:p>
+        </w:tc>
+        <w:tc>
+          <w:tcPr>
+            <w:tcW w:w="3880" w:type="dxa"/>
+          </w:tcPr>
+          <w:p>
+            <w:pPr>
+              <w:pStyle w:val="NoSpacing"/>
+              <w:rPr>
+                <w:sz w:val="20"/>
+                <w:szCs w:val="20"/>
+              </w:rPr>
+            </w:pPr>
+            <w:bookmarkStart w:id="17" w:name="OLE_LINK15"/>
+            <w:bookmarkStart w:id="18" w:name="OLE_LINK16"/>
+            <w:proofErr w:type="spellStart"/>
+            <w:r>
+              <w:rPr>
+                <w:sz w:val="20"/>
+                <w:szCs w:val="20"/>
+              </w:rPr>
+              <w:t>Api</w:t>
+            </w:r>
+            <w:proofErr w:type="spellEnd"/>
+            <w:r>
+              <w:rPr>
+                <w:sz w:val="20"/>
+                <w:szCs w:val="20"/>
+              </w:rPr>
+              <w:t>/Accounts/{</w:t>
+            </w:r>
+            <w:proofErr w:type="spellStart"/>
+            <w:r>
+              <w:rPr>
+                <w:sz w:val="20"/>
+                <w:szCs w:val="20"/>
+              </w:rPr>
+              <w:t>UserName</w:t>
+            </w:r>
+            <w:proofErr w:type="spellEnd"/>
+            <w:r>
+              <w:rPr>
+                <w:sz w:val="20"/>
+                <w:szCs w:val="20"/>
+              </w:rPr>
+              <w:t>}/</w:t>
+            </w:r>
+            <w:r>
+              <w:rPr>
+                <w:sz w:val="20"/>
+                <w:szCs w:val="20"/>
+              </w:rPr>
+              <w:t>memberships</w:t>
+            </w:r>
+            <w:bookmarkEnd w:id="17"/>
+            <w:bookmarkEnd w:id="18"/>
+          </w:p>
+        </w:tc>
+        <w:tc>
+          <w:tcPr>
+            <w:tcW w:w="4201" w:type="dxa"/>
+          </w:tcPr>
+          <w:p>
+            <w:pPr>
+              <w:pStyle w:val="NoSpacing"/>
+              <w:rPr>
+                <w:sz w:val="20"/>
+                <w:szCs w:val="20"/>
+              </w:rPr>
+            </w:pPr>
+            <w:proofErr w:type="spellStart"/>
+            <w:proofErr w:type="gramStart"/>
+            <w:r>
+              <w:rPr>
+                <w:sz w:val="20"/>
+                <w:szCs w:val="20"/>
+              </w:rPr>
+              <w:t>getUser</w:t>
+            </w:r>
+            <w:r>
+              <w:rPr>
+                <w:sz w:val="20"/>
+                <w:szCs w:val="20"/>
+              </w:rPr>
+              <w:t>GroupMemberships</w:t>
+            </w:r>
+            <w:proofErr w:type="spellEnd"/>
+            <w:r>
+              <w:rPr>
+                <w:sz w:val="20"/>
+                <w:szCs w:val="20"/>
+              </w:rPr>
+              <w:t>(</w:t>
+            </w:r>
+            <w:proofErr w:type="gramEnd"/>
+            <w:r>
+              <w:rPr>
+                <w:sz w:val="20"/>
+                <w:szCs w:val="20"/>
+              </w:rPr>
+              <w:t>)</w:t>
+            </w:r>
+          </w:p>
+        </w:tc>
+      </w:tr>
+    </w:tbl>
+    <w:p>
+      <w:pPr>
+        <w:pStyle w:val="NoSpacing"/>
+        <w:rPr>
+          <w:sz w:val="20"/>
+          <w:szCs w:val="20"/>
+        </w:rPr>
+      </w:pPr>
     </w:p>
     <w:sectPr>
       <w:pgSz w:w="11906" w:h="16838"/>
@@ -3918,7 +4272,7 @@
   <w:style w:type="paragraph" w:default="1" w:styleId="Normal">
     <w:name w:val="Normal"/>
     <w:qFormat/>
-    <w:rsid w:val="00E97C34"/>
+    <w:rsid w:val="004316CB"/>
   </w:style>
   <w:style w:type="paragraph" w:styleId="Heading1">
     <w:name w:val="heading 1"/>

</xml_diff>

<commit_message>
User Own Group URLs fixed
</commit_message>
<xml_diff>
--- a/Docs/Notes (WIP).docx
+++ b/Docs/Notes (WIP).docx
@@ -1804,23 +1804,7 @@
                 <w:sz w:val="20"/>
                 <w:szCs w:val="20"/>
               </w:rPr>
-              <w:t>/Accounts/{</w:t>
-            </w:r>
-            <w:proofErr w:type="spellStart"/>
-            <w:r>
-              <w:rPr>
-                <w:sz w:val="20"/>
-                <w:szCs w:val="20"/>
-              </w:rPr>
-              <w:t>UserName</w:t>
-            </w:r>
-            <w:proofErr w:type="spellEnd"/>
-            <w:r>
-              <w:rPr>
-                <w:sz w:val="20"/>
-                <w:szCs w:val="20"/>
-              </w:rPr>
-              <w:t>}/Groups</w:t>
+              <w:t>/Groups</w:t>
             </w:r>
             <w:bookmarkEnd w:id="11"/>
             <w:bookmarkEnd w:id="12"/>
@@ -1930,23 +1914,7 @@
                 <w:sz w:val="20"/>
                 <w:szCs w:val="20"/>
               </w:rPr>
-              <w:t>/Accounts/{</w:t>
-            </w:r>
-            <w:proofErr w:type="spellStart"/>
-            <w:r>
-              <w:rPr>
-                <w:sz w:val="20"/>
-                <w:szCs w:val="20"/>
-              </w:rPr>
-              <w:t>UserName</w:t>
-            </w:r>
-            <w:proofErr w:type="spellEnd"/>
-            <w:r>
-              <w:rPr>
-                <w:sz w:val="20"/>
-                <w:szCs w:val="20"/>
-              </w:rPr>
-              <w:t>}/Groups/{</w:t>
+              <w:t>/Groups/{</w:t>
             </w:r>
             <w:proofErr w:type="spellStart"/>
             <w:r>
@@ -2070,23 +2038,21 @@
                 <w:sz w:val="20"/>
                 <w:szCs w:val="20"/>
               </w:rPr>
-              <w:t>/Accounts/{</w:t>
-            </w:r>
-            <w:proofErr w:type="spellStart"/>
-            <w:r>
-              <w:rPr>
-                <w:sz w:val="20"/>
-                <w:szCs w:val="20"/>
-              </w:rPr>
-              <w:t>UserName</w:t>
-            </w:r>
-            <w:proofErr w:type="spellEnd"/>
-            <w:r>
-              <w:rPr>
-                <w:sz w:val="20"/>
-                <w:szCs w:val="20"/>
-              </w:rPr>
-              <w:t>}/Groups</w:t>
+              <w:t>/</w:t>
+            </w:r>
+            <w:r>
+              <w:rPr>
+                <w:sz w:val="20"/>
+                <w:szCs w:val="20"/>
+              </w:rPr>
+              <w:t xml:space="preserve"> </w:t>
+            </w:r>
+            <w:r>
+              <w:rPr>
+                <w:sz w:val="20"/>
+                <w:szCs w:val="20"/>
+              </w:rPr>
+              <w:t>Groups</w:t>
             </w:r>
             <w:bookmarkEnd w:id="14"/>
           </w:p>
@@ -2193,23 +2159,14 @@
                 <w:sz w:val="20"/>
                 <w:szCs w:val="20"/>
               </w:rPr>
-              <w:t>/Accounts/{</w:t>
-            </w:r>
-            <w:proofErr w:type="spellStart"/>
-            <w:r>
-              <w:rPr>
-                <w:sz w:val="20"/>
-                <w:szCs w:val="20"/>
-              </w:rPr>
-              <w:t>UserName</w:t>
-            </w:r>
-            <w:proofErr w:type="spellEnd"/>
-            <w:r>
-              <w:rPr>
-                <w:sz w:val="20"/>
-                <w:szCs w:val="20"/>
-              </w:rPr>
-              <w:t>}/Groups/{</w:t>
+              <w:t xml:space="preserve"> </w:t>
+            </w:r>
+            <w:r>
+              <w:rPr>
+                <w:sz w:val="20"/>
+                <w:szCs w:val="20"/>
+              </w:rPr>
+              <w:t>/Groups/{</w:t>
             </w:r>
             <w:proofErr w:type="spellStart"/>
             <w:r>
@@ -2325,29 +2282,15 @@
               </w:rPr>
               <w:t>Api</w:t>
             </w:r>
+            <w:bookmarkStart w:id="15" w:name="_GoBack"/>
+            <w:bookmarkEnd w:id="15"/>
             <w:proofErr w:type="spellEnd"/>
             <w:r>
               <w:rPr>
                 <w:sz w:val="20"/>
                 <w:szCs w:val="20"/>
               </w:rPr>
-              <w:t>/Accounts/{</w:t>
-            </w:r>
-            <w:proofErr w:type="spellStart"/>
-            <w:r>
-              <w:rPr>
-                <w:sz w:val="20"/>
-                <w:szCs w:val="20"/>
-              </w:rPr>
-              <w:t>UserName</w:t>
-            </w:r>
-            <w:proofErr w:type="spellEnd"/>
-            <w:r>
-              <w:rPr>
-                <w:sz w:val="20"/>
-                <w:szCs w:val="20"/>
-              </w:rPr>
-              <w:t>}/Groups/{</w:t>
+              <w:t>/Groups/{</w:t>
             </w:r>
             <w:proofErr w:type="spellStart"/>
             <w:r>
@@ -2546,7 +2489,7 @@
                 <w:szCs w:val="16"/>
               </w:rPr>
             </w:pPr>
-            <w:bookmarkStart w:id="15" w:name="_Hlk505580472"/>
+            <w:bookmarkStart w:id="16" w:name="_Hlk505580472"/>
             <w:r>
               <w:rPr>
                 <w:sz w:val="16"/>
@@ -2737,7 +2680,7 @@
           </w:p>
         </w:tc>
       </w:tr>
-      <w:bookmarkEnd w:id="15"/>
+      <w:bookmarkEnd w:id="16"/>
       <w:tr>
         <w:tc>
           <w:tcPr>
@@ -2952,7 +2895,6 @@
           <w:szCs w:val="20"/>
         </w:rPr>
       </w:pPr>
-      <w:bookmarkStart w:id="16" w:name="_GoBack"/>
       <w:r>
         <w:rPr>
           <w:sz w:val="20"/>
@@ -2977,15 +2919,17 @@
           <w:tcPr>
             <w:tcW w:w="935" w:type="dxa"/>
           </w:tcPr>
-          <w:bookmarkEnd w:id="16"/>
-          <w:p>
-            <w:pPr>
-              <w:pStyle w:val="NoSpacing"/>
-              <w:rPr>
-                <w:sz w:val="20"/>
-                <w:szCs w:val="20"/>
-              </w:rPr>
-            </w:pPr>
+          <w:p>
+            <w:pPr>
+              <w:pStyle w:val="NoSpacing"/>
+              <w:rPr>
+                <w:sz w:val="20"/>
+                <w:szCs w:val="20"/>
+              </w:rPr>
+            </w:pPr>
+            <w:bookmarkStart w:id="17" w:name="OLE_LINK17"/>
+            <w:bookmarkStart w:id="18" w:name="OLE_LINK18"/>
+            <w:bookmarkStart w:id="19" w:name="OLE_LINK19"/>
             <w:r>
               <w:rPr>
                 <w:sz w:val="20"/>
@@ -3072,8 +3016,8 @@
                 <w:szCs w:val="20"/>
               </w:rPr>
             </w:pPr>
-            <w:bookmarkStart w:id="17" w:name="OLE_LINK15"/>
-            <w:bookmarkStart w:id="18" w:name="OLE_LINK16"/>
+            <w:bookmarkStart w:id="20" w:name="OLE_LINK15"/>
+            <w:bookmarkStart w:id="21" w:name="OLE_LINK16"/>
             <w:proofErr w:type="spellStart"/>
             <w:r>
               <w:rPr>
@@ -3113,8 +3057,235 @@
               </w:rPr>
               <w:t>memberships</w:t>
             </w:r>
-            <w:bookmarkEnd w:id="17"/>
-            <w:bookmarkEnd w:id="18"/>
+            <w:bookmarkEnd w:id="20"/>
+            <w:bookmarkEnd w:id="21"/>
+          </w:p>
+        </w:tc>
+        <w:tc>
+          <w:tcPr>
+            <w:tcW w:w="4201" w:type="dxa"/>
+          </w:tcPr>
+          <w:p>
+            <w:pPr>
+              <w:pStyle w:val="NoSpacing"/>
+              <w:rPr>
+                <w:sz w:val="20"/>
+                <w:szCs w:val="20"/>
+              </w:rPr>
+            </w:pPr>
+            <w:proofErr w:type="spellStart"/>
+            <w:proofErr w:type="gramStart"/>
+            <w:r>
+              <w:rPr>
+                <w:sz w:val="20"/>
+                <w:szCs w:val="20"/>
+              </w:rPr>
+              <w:t>getUser</w:t>
+            </w:r>
+            <w:r>
+              <w:rPr>
+                <w:sz w:val="20"/>
+                <w:szCs w:val="20"/>
+              </w:rPr>
+              <w:t>GroupMemberships</w:t>
+            </w:r>
+            <w:proofErr w:type="spellEnd"/>
+            <w:r>
+              <w:rPr>
+                <w:sz w:val="20"/>
+                <w:szCs w:val="20"/>
+              </w:rPr>
+              <w:t>(</w:t>
+            </w:r>
+            <w:proofErr w:type="gramEnd"/>
+            <w:r>
+              <w:rPr>
+                <w:sz w:val="20"/>
+                <w:szCs w:val="20"/>
+              </w:rPr>
+              <w:t>)</w:t>
+            </w:r>
+          </w:p>
+        </w:tc>
+      </w:tr>
+      <w:bookmarkEnd w:id="17"/>
+      <w:bookmarkEnd w:id="18"/>
+      <w:bookmarkEnd w:id="19"/>
+    </w:tbl>
+    <w:p>
+      <w:pPr>
+        <w:pStyle w:val="NoSpacing"/>
+        <w:rPr>
+          <w:sz w:val="20"/>
+          <w:szCs w:val="20"/>
+        </w:rPr>
+      </w:pPr>
+    </w:p>
+    <w:p>
+      <w:pPr>
+        <w:pStyle w:val="NoSpacing"/>
+        <w:rPr>
+          <w:sz w:val="20"/>
+          <w:szCs w:val="20"/>
+        </w:rPr>
+      </w:pPr>
+      <w:r>
+        <w:rPr>
+          <w:sz w:val="20"/>
+          <w:szCs w:val="20"/>
+        </w:rPr>
+        <w:t>Group Tasks</w:t>
+      </w:r>
+    </w:p>
+    <w:tbl>
+      <w:tblPr>
+        <w:tblStyle w:val="TableGrid"/>
+        <w:tblW w:w="0" w:type="auto"/>
+        <w:tblLook w:val="04A0" w:firstRow="1" w:lastRow="0" w:firstColumn="1" w:lastColumn="0" w:noHBand="0" w:noVBand="1"/>
+      </w:tblPr>
+      <w:tblGrid>
+        <w:gridCol w:w="935"/>
+        <w:gridCol w:w="3880"/>
+        <w:gridCol w:w="4201"/>
+      </w:tblGrid>
+      <w:tr>
+        <w:tc>
+          <w:tcPr>
+            <w:tcW w:w="935" w:type="dxa"/>
+          </w:tcPr>
+          <w:p>
+            <w:pPr>
+              <w:pStyle w:val="NoSpacing"/>
+              <w:rPr>
+                <w:sz w:val="20"/>
+                <w:szCs w:val="20"/>
+              </w:rPr>
+            </w:pPr>
+            <w:r>
+              <w:rPr>
+                <w:sz w:val="20"/>
+                <w:szCs w:val="20"/>
+              </w:rPr>
+              <w:t xml:space="preserve">Method </w:t>
+            </w:r>
+          </w:p>
+        </w:tc>
+        <w:tc>
+          <w:tcPr>
+            <w:tcW w:w="3880" w:type="dxa"/>
+          </w:tcPr>
+          <w:p>
+            <w:pPr>
+              <w:pStyle w:val="NoSpacing"/>
+              <w:rPr>
+                <w:sz w:val="20"/>
+                <w:szCs w:val="20"/>
+              </w:rPr>
+            </w:pPr>
+            <w:r>
+              <w:rPr>
+                <w:sz w:val="20"/>
+                <w:szCs w:val="20"/>
+              </w:rPr>
+              <w:t>URL</w:t>
+            </w:r>
+          </w:p>
+        </w:tc>
+        <w:tc>
+          <w:tcPr>
+            <w:tcW w:w="4201" w:type="dxa"/>
+          </w:tcPr>
+          <w:p>
+            <w:pPr>
+              <w:pStyle w:val="NoSpacing"/>
+              <w:rPr>
+                <w:sz w:val="20"/>
+                <w:szCs w:val="20"/>
+              </w:rPr>
+            </w:pPr>
+            <w:r>
+              <w:rPr>
+                <w:sz w:val="20"/>
+                <w:szCs w:val="20"/>
+              </w:rPr>
+              <w:t>RPC</w:t>
+            </w:r>
+          </w:p>
+        </w:tc>
+      </w:tr>
+      <w:tr>
+        <w:tc>
+          <w:tcPr>
+            <w:tcW w:w="935" w:type="dxa"/>
+          </w:tcPr>
+          <w:p>
+            <w:pPr>
+              <w:pStyle w:val="NoSpacing"/>
+              <w:rPr>
+                <w:sz w:val="20"/>
+                <w:szCs w:val="20"/>
+              </w:rPr>
+            </w:pPr>
+            <w:r>
+              <w:rPr>
+                <w:sz w:val="20"/>
+                <w:szCs w:val="20"/>
+              </w:rPr>
+              <w:t>GET</w:t>
+            </w:r>
+          </w:p>
+        </w:tc>
+        <w:tc>
+          <w:tcPr>
+            <w:tcW w:w="3880" w:type="dxa"/>
+          </w:tcPr>
+          <w:p>
+            <w:pPr>
+              <w:pStyle w:val="NoSpacing"/>
+              <w:rPr>
+                <w:sz w:val="20"/>
+                <w:szCs w:val="20"/>
+              </w:rPr>
+            </w:pPr>
+            <w:proofErr w:type="spellStart"/>
+            <w:r>
+              <w:rPr>
+                <w:sz w:val="20"/>
+                <w:szCs w:val="20"/>
+              </w:rPr>
+              <w:t>Api</w:t>
+            </w:r>
+            <w:proofErr w:type="spellEnd"/>
+            <w:r>
+              <w:rPr>
+                <w:sz w:val="20"/>
+                <w:szCs w:val="20"/>
+              </w:rPr>
+              <w:t>/Accounts/{</w:t>
+            </w:r>
+            <w:proofErr w:type="spellStart"/>
+            <w:r>
+              <w:rPr>
+                <w:sz w:val="20"/>
+                <w:szCs w:val="20"/>
+              </w:rPr>
+              <w:t>UserName</w:t>
+            </w:r>
+            <w:proofErr w:type="spellEnd"/>
+            <w:r>
+              <w:rPr>
+                <w:sz w:val="20"/>
+                <w:szCs w:val="20"/>
+              </w:rPr>
+              <w:t>}/</w:t>
+            </w:r>
+            <w:r>
+              <w:rPr>
+                <w:sz w:val="20"/>
+                <w:szCs w:val="20"/>
+              </w:rPr>
+              <w:t>memberships</w:t>
+            </w:r>
           </w:p>
         </w:tc>
         <w:tc>
@@ -4272,7 +4443,7 @@
   <w:style w:type="paragraph" w:default="1" w:styleId="Normal">
     <w:name w:val="Normal"/>
     <w:qFormat/>
-    <w:rsid w:val="004316CB"/>
+    <w:rsid w:val="002F2004"/>
   </w:style>
   <w:style w:type="paragraph" w:styleId="Heading1">
     <w:name w:val="heading 1"/>

</xml_diff>

<commit_message>
Fixed URLs for User Membership
</commit_message>
<xml_diff>
--- a/Docs/Notes (WIP).docx
+++ b/Docs/Notes (WIP).docx
@@ -3094,23 +3094,7 @@
                 <w:sz w:val="20"/>
                 <w:szCs w:val="20"/>
               </w:rPr>
-              <w:t>/Accounts/{</w:t>
-            </w:r>
-            <w:proofErr w:type="spellStart"/>
-            <w:r>
-              <w:rPr>
-                <w:sz w:val="20"/>
-                <w:szCs w:val="20"/>
-              </w:rPr>
-              <w:t>UserName</w:t>
-            </w:r>
-            <w:proofErr w:type="spellEnd"/>
-            <w:r>
-              <w:rPr>
-                <w:sz w:val="20"/>
-                <w:szCs w:val="20"/>
-              </w:rPr>
-              <w:t>}/</w:t>
+              <w:t>/</w:t>
             </w:r>
             <w:r>
               <w:rPr>
@@ -3309,45 +3293,8 @@
                 <w:szCs w:val="20"/>
               </w:rPr>
             </w:pPr>
-            <w:proofErr w:type="spellStart"/>
-            <w:r>
-              <w:rPr>
-                <w:sz w:val="20"/>
-                <w:szCs w:val="20"/>
-              </w:rPr>
-              <w:t>Api</w:t>
-            </w:r>
-            <w:proofErr w:type="spellEnd"/>
-            <w:r>
-              <w:rPr>
-                <w:sz w:val="20"/>
-                <w:szCs w:val="20"/>
-              </w:rPr>
-              <w:t>/Accounts/{</w:t>
-            </w:r>
-            <w:proofErr w:type="spellStart"/>
-            <w:r>
-              <w:rPr>
-                <w:sz w:val="20"/>
-                <w:szCs w:val="20"/>
-              </w:rPr>
-              <w:t>UserName</w:t>
-            </w:r>
-            <w:proofErr w:type="spellEnd"/>
-            <w:r>
-              <w:rPr>
-                <w:sz w:val="20"/>
-                <w:szCs w:val="20"/>
-              </w:rPr>
-              <w:t>}/</w:t>
-            </w:r>
-            <w:r>
-              <w:rPr>
-                <w:sz w:val="20"/>
-                <w:szCs w:val="20"/>
-              </w:rPr>
-              <w:t>memberships</w:t>
-            </w:r>
+            <w:bookmarkStart w:id="21" w:name="_GoBack"/>
+            <w:bookmarkEnd w:id="21"/>
           </w:p>
         </w:tc>
         <w:tc>
@@ -3362,38 +3309,6 @@
                 <w:szCs w:val="20"/>
               </w:rPr>
             </w:pPr>
-            <w:proofErr w:type="spellStart"/>
-            <w:proofErr w:type="gramStart"/>
-            <w:r>
-              <w:rPr>
-                <w:sz w:val="20"/>
-                <w:szCs w:val="20"/>
-              </w:rPr>
-              <w:t>getUser</w:t>
-            </w:r>
-            <w:r>
-              <w:rPr>
-                <w:sz w:val="20"/>
-                <w:szCs w:val="20"/>
-              </w:rPr>
-              <w:t>GroupMemberships</w:t>
-            </w:r>
-            <w:proofErr w:type="spellEnd"/>
-            <w:r>
-              <w:rPr>
-                <w:sz w:val="20"/>
-                <w:szCs w:val="20"/>
-              </w:rPr>
-              <w:t>(</w:t>
-            </w:r>
-            <w:proofErr w:type="gramEnd"/>
-            <w:r>
-              <w:rPr>
-                <w:sz w:val="20"/>
-                <w:szCs w:val="20"/>
-              </w:rPr>
-              <w:t>)</w:t>
-            </w:r>
           </w:p>
         </w:tc>
       </w:tr>
@@ -3406,8 +3321,6 @@
           <w:szCs w:val="20"/>
         </w:rPr>
       </w:pPr>
-      <w:bookmarkStart w:id="21" w:name="_GoBack"/>
-      <w:bookmarkEnd w:id="21"/>
     </w:p>
     <w:sectPr>
       <w:pgSz w:w="11906" w:h="16838"/>

</xml_diff>

<commit_message>
update notes with task urls
</commit_message>
<xml_diff>
--- a/Docs/Notes (WIP).docx
+++ b/Docs/Notes (WIP).docx
@@ -2556,6 +2556,7 @@
               </w:rPr>
             </w:pPr>
             <w:proofErr w:type="spellStart"/>
+            <w:proofErr w:type="gramStart"/>
             <w:r>
               <w:rPr>
                 <w:sz w:val="20"/>
@@ -2575,6 +2576,13 @@
                 <w:sz w:val="20"/>
                 <w:szCs w:val="20"/>
               </w:rPr>
+              <w:t>Own</w:t>
+            </w:r>
+            <w:r>
+              <w:rPr>
+                <w:sz w:val="20"/>
+                <w:szCs w:val="20"/>
+              </w:rPr>
               <w:t>GroupMemberships</w:t>
             </w:r>
             <w:proofErr w:type="spellEnd"/>
@@ -2583,7 +2591,15 @@
                 <w:sz w:val="20"/>
                 <w:szCs w:val="20"/>
               </w:rPr>
-              <w:t>()</w:t>
+              <w:t>(</w:t>
+            </w:r>
+            <w:proofErr w:type="gramEnd"/>
+            <w:r>
+              <w:rPr>
+                <w:sz w:val="20"/>
+                <w:szCs w:val="20"/>
+              </w:rPr>
+              <w:t>)</w:t>
             </w:r>
           </w:p>
         </w:tc>
@@ -2685,20 +2701,43 @@
               </w:rPr>
             </w:pPr>
             <w:proofErr w:type="spellStart"/>
-            <w:r>
-              <w:rPr>
-                <w:sz w:val="20"/>
-                <w:szCs w:val="20"/>
-              </w:rPr>
-              <w:t>getGroupMembership</w:t>
-            </w:r>
-            <w:proofErr w:type="spellEnd"/>
-            <w:r>
-              <w:rPr>
-                <w:sz w:val="20"/>
-                <w:szCs w:val="20"/>
-              </w:rPr>
-              <w:t>()</w:t>
+            <w:proofErr w:type="gramStart"/>
+            <w:r>
+              <w:rPr>
+                <w:sz w:val="20"/>
+                <w:szCs w:val="20"/>
+              </w:rPr>
+              <w:t>get</w:t>
+            </w:r>
+            <w:r>
+              <w:rPr>
+                <w:sz w:val="20"/>
+                <w:szCs w:val="20"/>
+              </w:rPr>
+              <w:t>Own</w:t>
+            </w:r>
+            <w:r>
+              <w:rPr>
+                <w:sz w:val="20"/>
+                <w:szCs w:val="20"/>
+              </w:rPr>
+              <w:t>GroupMembership</w:t>
+            </w:r>
+            <w:proofErr w:type="spellEnd"/>
+            <w:r>
+              <w:rPr>
+                <w:sz w:val="20"/>
+                <w:szCs w:val="20"/>
+              </w:rPr>
+              <w:t>(</w:t>
+            </w:r>
+            <w:proofErr w:type="gramEnd"/>
+            <w:r>
+              <w:rPr>
+                <w:sz w:val="20"/>
+                <w:szCs w:val="20"/>
+              </w:rPr>
+              <w:t>)</w:t>
             </w:r>
           </w:p>
         </w:tc>
@@ -2799,20 +2838,43 @@
               </w:rPr>
             </w:pPr>
             <w:proofErr w:type="spellStart"/>
-            <w:r>
-              <w:rPr>
-                <w:sz w:val="20"/>
-                <w:szCs w:val="20"/>
-              </w:rPr>
-              <w:t>createGroupMembership</w:t>
-            </w:r>
-            <w:proofErr w:type="spellEnd"/>
-            <w:r>
-              <w:rPr>
-                <w:sz w:val="20"/>
-                <w:szCs w:val="20"/>
-              </w:rPr>
-              <w:t>()</w:t>
+            <w:proofErr w:type="gramStart"/>
+            <w:r>
+              <w:rPr>
+                <w:sz w:val="20"/>
+                <w:szCs w:val="20"/>
+              </w:rPr>
+              <w:t>create</w:t>
+            </w:r>
+            <w:r>
+              <w:rPr>
+                <w:sz w:val="20"/>
+                <w:szCs w:val="20"/>
+              </w:rPr>
+              <w:t>Own</w:t>
+            </w:r>
+            <w:r>
+              <w:rPr>
+                <w:sz w:val="20"/>
+                <w:szCs w:val="20"/>
+              </w:rPr>
+              <w:t>GroupMembership</w:t>
+            </w:r>
+            <w:proofErr w:type="spellEnd"/>
+            <w:r>
+              <w:rPr>
+                <w:sz w:val="20"/>
+                <w:szCs w:val="20"/>
+              </w:rPr>
+              <w:t>(</w:t>
+            </w:r>
+            <w:proofErr w:type="gramEnd"/>
+            <w:r>
+              <w:rPr>
+                <w:sz w:val="20"/>
+                <w:szCs w:val="20"/>
+              </w:rPr>
+              <w:t>)</w:t>
             </w:r>
           </w:p>
         </w:tc>
@@ -2921,20 +2983,43 @@
               </w:rPr>
             </w:pPr>
             <w:proofErr w:type="spellStart"/>
-            <w:r>
-              <w:rPr>
-                <w:sz w:val="20"/>
-                <w:szCs w:val="20"/>
-              </w:rPr>
-              <w:t>deleteGroupMembership</w:t>
-            </w:r>
-            <w:proofErr w:type="spellEnd"/>
-            <w:r>
-              <w:rPr>
-                <w:sz w:val="20"/>
-                <w:szCs w:val="20"/>
-              </w:rPr>
-              <w:t>()</w:t>
+            <w:proofErr w:type="gramStart"/>
+            <w:r>
+              <w:rPr>
+                <w:sz w:val="20"/>
+                <w:szCs w:val="20"/>
+              </w:rPr>
+              <w:t>delete</w:t>
+            </w:r>
+            <w:r>
+              <w:rPr>
+                <w:sz w:val="20"/>
+                <w:szCs w:val="20"/>
+              </w:rPr>
+              <w:t>Own</w:t>
+            </w:r>
+            <w:r>
+              <w:rPr>
+                <w:sz w:val="20"/>
+                <w:szCs w:val="20"/>
+              </w:rPr>
+              <w:t>GroupMembership</w:t>
+            </w:r>
+            <w:proofErr w:type="spellEnd"/>
+            <w:r>
+              <w:rPr>
+                <w:sz w:val="20"/>
+                <w:szCs w:val="20"/>
+              </w:rPr>
+              <w:t>(</w:t>
+            </w:r>
+            <w:proofErr w:type="gramEnd"/>
+            <w:r>
+              <w:rPr>
+                <w:sz w:val="20"/>
+                <w:szCs w:val="20"/>
+              </w:rPr>
+              <w:t>)</w:t>
             </w:r>
           </w:p>
         </w:tc>
@@ -3293,12 +3378,538 @@
                 <w:szCs w:val="20"/>
               </w:rPr>
             </w:pPr>
+            <w:proofErr w:type="spellStart"/>
+            <w:r>
+              <w:rPr>
+                <w:sz w:val="20"/>
+                <w:szCs w:val="20"/>
+              </w:rPr>
+              <w:t>a</w:t>
+            </w:r>
+            <w:r>
+              <w:rPr>
+                <w:sz w:val="20"/>
+                <w:szCs w:val="20"/>
+              </w:rPr>
+              <w:t>pi</w:t>
+            </w:r>
+            <w:proofErr w:type="spellEnd"/>
+            <w:r>
+              <w:rPr>
+                <w:sz w:val="20"/>
+                <w:szCs w:val="20"/>
+              </w:rPr>
+              <w:t>/</w:t>
+            </w:r>
+            <w:r>
+              <w:rPr>
+                <w:sz w:val="20"/>
+                <w:szCs w:val="20"/>
+              </w:rPr>
+              <w:t>groups/{</w:t>
+            </w:r>
+            <w:proofErr w:type="spellStart"/>
+            <w:r>
+              <w:rPr>
+                <w:sz w:val="20"/>
+                <w:szCs w:val="20"/>
+              </w:rPr>
+              <w:t>groupId</w:t>
+            </w:r>
+            <w:proofErr w:type="spellEnd"/>
+            <w:r>
+              <w:rPr>
+                <w:sz w:val="20"/>
+                <w:szCs w:val="20"/>
+              </w:rPr>
+              <w:t>}/tasks</w:t>
+            </w:r>
+          </w:p>
+        </w:tc>
+        <w:tc>
+          <w:tcPr>
+            <w:tcW w:w="4201" w:type="dxa"/>
+          </w:tcPr>
+          <w:p>
+            <w:pPr>
+              <w:pStyle w:val="NoSpacing"/>
+              <w:rPr>
+                <w:sz w:val="20"/>
+                <w:szCs w:val="20"/>
+              </w:rPr>
+            </w:pPr>
+            <w:proofErr w:type="spellStart"/>
+            <w:proofErr w:type="gramStart"/>
+            <w:r>
+              <w:rPr>
+                <w:sz w:val="20"/>
+                <w:szCs w:val="20"/>
+              </w:rPr>
+              <w:t>getAllGroupTasks</w:t>
+            </w:r>
+            <w:proofErr w:type="spellEnd"/>
+            <w:r>
+              <w:rPr>
+                <w:sz w:val="20"/>
+                <w:szCs w:val="20"/>
+              </w:rPr>
+              <w:t>(</w:t>
+            </w:r>
+            <w:proofErr w:type="gramEnd"/>
+            <w:r>
+              <w:rPr>
+                <w:sz w:val="20"/>
+                <w:szCs w:val="20"/>
+              </w:rPr>
+              <w:t>)</w:t>
+            </w:r>
+          </w:p>
+        </w:tc>
+      </w:tr>
+      <w:tr>
+        <w:tc>
+          <w:tcPr>
+            <w:tcW w:w="935" w:type="dxa"/>
+          </w:tcPr>
+          <w:p>
+            <w:pPr>
+              <w:pStyle w:val="NoSpacing"/>
+              <w:rPr>
+                <w:sz w:val="20"/>
+                <w:szCs w:val="20"/>
+              </w:rPr>
+            </w:pPr>
+            <w:r>
+              <w:rPr>
+                <w:sz w:val="20"/>
+                <w:szCs w:val="20"/>
+              </w:rPr>
+              <w:t>GET</w:t>
+            </w:r>
+          </w:p>
+        </w:tc>
+        <w:tc>
+          <w:tcPr>
+            <w:tcW w:w="3880" w:type="dxa"/>
+          </w:tcPr>
+          <w:p>
+            <w:pPr>
+              <w:pStyle w:val="NoSpacing"/>
+              <w:rPr>
+                <w:sz w:val="20"/>
+                <w:szCs w:val="20"/>
+              </w:rPr>
+            </w:pPr>
+            <w:proofErr w:type="spellStart"/>
+            <w:r>
+              <w:rPr>
+                <w:sz w:val="20"/>
+                <w:szCs w:val="20"/>
+              </w:rPr>
+              <w:t>api</w:t>
+            </w:r>
+            <w:proofErr w:type="spellEnd"/>
+            <w:r>
+              <w:rPr>
+                <w:sz w:val="20"/>
+                <w:szCs w:val="20"/>
+              </w:rPr>
+              <w:t>/groups/{</w:t>
+            </w:r>
+            <w:proofErr w:type="spellStart"/>
+            <w:r>
+              <w:rPr>
+                <w:sz w:val="20"/>
+                <w:szCs w:val="20"/>
+              </w:rPr>
+              <w:t>groupId</w:t>
+            </w:r>
+            <w:proofErr w:type="spellEnd"/>
+            <w:r>
+              <w:rPr>
+                <w:sz w:val="20"/>
+                <w:szCs w:val="20"/>
+              </w:rPr>
+              <w:t>}/tasks/{</w:t>
+            </w:r>
+            <w:proofErr w:type="spellStart"/>
+            <w:r>
+              <w:rPr>
+                <w:sz w:val="20"/>
+                <w:szCs w:val="20"/>
+              </w:rPr>
+              <w:t>taskId</w:t>
+            </w:r>
+            <w:proofErr w:type="spellEnd"/>
+            <w:r>
+              <w:rPr>
+                <w:sz w:val="20"/>
+                <w:szCs w:val="20"/>
+              </w:rPr>
+              <w:t>}</w:t>
+            </w:r>
+          </w:p>
+        </w:tc>
+        <w:tc>
+          <w:tcPr>
+            <w:tcW w:w="4201" w:type="dxa"/>
+          </w:tcPr>
+          <w:p>
+            <w:pPr>
+              <w:pStyle w:val="NoSpacing"/>
+              <w:rPr>
+                <w:sz w:val="20"/>
+                <w:szCs w:val="20"/>
+              </w:rPr>
+            </w:pPr>
+            <w:proofErr w:type="spellStart"/>
+            <w:proofErr w:type="gramStart"/>
+            <w:r>
+              <w:rPr>
+                <w:sz w:val="20"/>
+                <w:szCs w:val="20"/>
+              </w:rPr>
+              <w:t>getGroupTaskById</w:t>
+            </w:r>
+            <w:proofErr w:type="spellEnd"/>
+            <w:r>
+              <w:rPr>
+                <w:sz w:val="20"/>
+                <w:szCs w:val="20"/>
+              </w:rPr>
+              <w:t>(</w:t>
+            </w:r>
+            <w:proofErr w:type="gramEnd"/>
+            <w:r>
+              <w:rPr>
+                <w:sz w:val="20"/>
+                <w:szCs w:val="20"/>
+              </w:rPr>
+              <w:t>)</w:t>
+            </w:r>
+          </w:p>
+        </w:tc>
+      </w:tr>
+      <w:tr>
+        <w:tc>
+          <w:tcPr>
+            <w:tcW w:w="935" w:type="dxa"/>
+          </w:tcPr>
+          <w:p>
+            <w:pPr>
+              <w:pStyle w:val="NoSpacing"/>
+              <w:rPr>
+                <w:sz w:val="20"/>
+                <w:szCs w:val="20"/>
+              </w:rPr>
+            </w:pPr>
+            <w:r>
+              <w:rPr>
+                <w:sz w:val="20"/>
+                <w:szCs w:val="20"/>
+              </w:rPr>
+              <w:t>POST</w:t>
+            </w:r>
+          </w:p>
+        </w:tc>
+        <w:tc>
+          <w:tcPr>
+            <w:tcW w:w="3880" w:type="dxa"/>
+          </w:tcPr>
+          <w:p>
+            <w:pPr>
+              <w:pStyle w:val="NoSpacing"/>
+              <w:rPr>
+                <w:sz w:val="20"/>
+                <w:szCs w:val="20"/>
+              </w:rPr>
+            </w:pPr>
+            <w:proofErr w:type="spellStart"/>
+            <w:r>
+              <w:rPr>
+                <w:sz w:val="20"/>
+                <w:szCs w:val="20"/>
+              </w:rPr>
+              <w:t>Api</w:t>
+            </w:r>
+            <w:proofErr w:type="spellEnd"/>
+            <w:r>
+              <w:rPr>
+                <w:sz w:val="20"/>
+                <w:szCs w:val="20"/>
+              </w:rPr>
+              <w:t>/groups/{</w:t>
+            </w:r>
+            <w:proofErr w:type="spellStart"/>
+            <w:r>
+              <w:rPr>
+                <w:sz w:val="20"/>
+                <w:szCs w:val="20"/>
+              </w:rPr>
+              <w:t>groupId</w:t>
+            </w:r>
+            <w:proofErr w:type="spellEnd"/>
+            <w:r>
+              <w:rPr>
+                <w:sz w:val="20"/>
+                <w:szCs w:val="20"/>
+              </w:rPr>
+              <w:t>}/tasks</w:t>
+            </w:r>
+          </w:p>
+        </w:tc>
+        <w:tc>
+          <w:tcPr>
+            <w:tcW w:w="4201" w:type="dxa"/>
+          </w:tcPr>
+          <w:p>
+            <w:pPr>
+              <w:pStyle w:val="NoSpacing"/>
+              <w:rPr>
+                <w:sz w:val="20"/>
+                <w:szCs w:val="20"/>
+              </w:rPr>
+            </w:pPr>
+            <w:proofErr w:type="spellStart"/>
+            <w:proofErr w:type="gramStart"/>
+            <w:r>
+              <w:rPr>
+                <w:sz w:val="20"/>
+                <w:szCs w:val="20"/>
+              </w:rPr>
+              <w:t>createGroupTask</w:t>
+            </w:r>
+            <w:proofErr w:type="spellEnd"/>
+            <w:r>
+              <w:rPr>
+                <w:sz w:val="20"/>
+                <w:szCs w:val="20"/>
+              </w:rPr>
+              <w:t>(</w:t>
+            </w:r>
+            <w:proofErr w:type="gramEnd"/>
+            <w:r>
+              <w:rPr>
+                <w:sz w:val="20"/>
+                <w:szCs w:val="20"/>
+              </w:rPr>
+              <w:t>)</w:t>
+            </w:r>
+          </w:p>
+        </w:tc>
+      </w:tr>
+      <w:tr>
+        <w:tc>
+          <w:tcPr>
+            <w:tcW w:w="935" w:type="dxa"/>
+          </w:tcPr>
+          <w:p>
+            <w:pPr>
+              <w:pStyle w:val="NoSpacing"/>
+              <w:rPr>
+                <w:sz w:val="20"/>
+                <w:szCs w:val="20"/>
+              </w:rPr>
+            </w:pPr>
+            <w:r>
+              <w:rPr>
+                <w:sz w:val="20"/>
+                <w:szCs w:val="20"/>
+              </w:rPr>
+              <w:t>PUT</w:t>
+            </w:r>
+          </w:p>
+        </w:tc>
+        <w:tc>
+          <w:tcPr>
+            <w:tcW w:w="3880" w:type="dxa"/>
+          </w:tcPr>
+          <w:p>
+            <w:pPr>
+              <w:pStyle w:val="NoSpacing"/>
+              <w:rPr>
+                <w:sz w:val="20"/>
+                <w:szCs w:val="20"/>
+              </w:rPr>
+            </w:pPr>
+            <w:proofErr w:type="spellStart"/>
+            <w:r>
+              <w:rPr>
+                <w:sz w:val="20"/>
+                <w:szCs w:val="20"/>
+              </w:rPr>
+              <w:t>api</w:t>
+            </w:r>
+            <w:proofErr w:type="spellEnd"/>
+            <w:r>
+              <w:rPr>
+                <w:sz w:val="20"/>
+                <w:szCs w:val="20"/>
+              </w:rPr>
+              <w:t>/groups/{</w:t>
+            </w:r>
+            <w:proofErr w:type="spellStart"/>
+            <w:r>
+              <w:rPr>
+                <w:sz w:val="20"/>
+                <w:szCs w:val="20"/>
+              </w:rPr>
+              <w:t>groupId</w:t>
+            </w:r>
+            <w:proofErr w:type="spellEnd"/>
+            <w:r>
+              <w:rPr>
+                <w:sz w:val="20"/>
+                <w:szCs w:val="20"/>
+              </w:rPr>
+              <w:t>}/tasks/{</w:t>
+            </w:r>
+            <w:proofErr w:type="spellStart"/>
+            <w:r>
+              <w:rPr>
+                <w:sz w:val="20"/>
+                <w:szCs w:val="20"/>
+              </w:rPr>
+              <w:t>taskId</w:t>
+            </w:r>
+            <w:proofErr w:type="spellEnd"/>
+            <w:r>
+              <w:rPr>
+                <w:sz w:val="20"/>
+                <w:szCs w:val="20"/>
+              </w:rPr>
+              <w:t>}</w:t>
+            </w:r>
+          </w:p>
+        </w:tc>
+        <w:tc>
+          <w:tcPr>
+            <w:tcW w:w="4201" w:type="dxa"/>
+          </w:tcPr>
+          <w:p>
+            <w:pPr>
+              <w:pStyle w:val="NoSpacing"/>
+              <w:rPr>
+                <w:sz w:val="20"/>
+                <w:szCs w:val="20"/>
+              </w:rPr>
+            </w:pPr>
+            <w:proofErr w:type="spellStart"/>
+            <w:proofErr w:type="gramStart"/>
+            <w:r>
+              <w:rPr>
+                <w:sz w:val="20"/>
+                <w:szCs w:val="20"/>
+              </w:rPr>
+              <w:t>updateGroupTask</w:t>
+            </w:r>
+            <w:proofErr w:type="spellEnd"/>
+            <w:r>
+              <w:rPr>
+                <w:sz w:val="20"/>
+                <w:szCs w:val="20"/>
+              </w:rPr>
+              <w:t>(</w:t>
+            </w:r>
+            <w:proofErr w:type="gramEnd"/>
+            <w:r>
+              <w:rPr>
+                <w:sz w:val="20"/>
+                <w:szCs w:val="20"/>
+              </w:rPr>
+              <w:t>)</w:t>
+            </w:r>
+          </w:p>
+        </w:tc>
+      </w:tr>
+      <w:tr>
+        <w:tc>
+          <w:tcPr>
+            <w:tcW w:w="935" w:type="dxa"/>
+          </w:tcPr>
+          <w:p>
+            <w:pPr>
+              <w:pStyle w:val="NoSpacing"/>
+              <w:rPr>
+                <w:sz w:val="20"/>
+                <w:szCs w:val="20"/>
+              </w:rPr>
+            </w:pPr>
+            <w:r>
+              <w:rPr>
+                <w:sz w:val="20"/>
+                <w:szCs w:val="20"/>
+              </w:rPr>
+              <w:t>DELETE</w:t>
+            </w:r>
             <w:bookmarkStart w:id="21" w:name="_GoBack"/>
             <w:bookmarkEnd w:id="21"/>
           </w:p>
         </w:tc>
         <w:tc>
           <w:tcPr>
+            <w:tcW w:w="3880" w:type="dxa"/>
+          </w:tcPr>
+          <w:p>
+            <w:pPr>
+              <w:pStyle w:val="NoSpacing"/>
+              <w:rPr>
+                <w:sz w:val="20"/>
+                <w:szCs w:val="20"/>
+              </w:rPr>
+            </w:pPr>
+            <w:proofErr w:type="spellStart"/>
+            <w:r>
+              <w:rPr>
+                <w:sz w:val="20"/>
+                <w:szCs w:val="20"/>
+              </w:rPr>
+              <w:t>api</w:t>
+            </w:r>
+            <w:proofErr w:type="spellEnd"/>
+            <w:r>
+              <w:rPr>
+                <w:sz w:val="20"/>
+                <w:szCs w:val="20"/>
+              </w:rPr>
+              <w:t>/groups/{</w:t>
+            </w:r>
+            <w:proofErr w:type="spellStart"/>
+            <w:r>
+              <w:rPr>
+                <w:sz w:val="20"/>
+                <w:szCs w:val="20"/>
+              </w:rPr>
+              <w:t>groupId</w:t>
+            </w:r>
+            <w:proofErr w:type="spellEnd"/>
+            <w:r>
+              <w:rPr>
+                <w:sz w:val="20"/>
+                <w:szCs w:val="20"/>
+              </w:rPr>
+              <w:t>}/tasks/{</w:t>
+            </w:r>
+            <w:proofErr w:type="spellStart"/>
+            <w:r>
+              <w:rPr>
+                <w:sz w:val="20"/>
+                <w:szCs w:val="20"/>
+              </w:rPr>
+              <w:t>taskId</w:t>
+            </w:r>
+            <w:proofErr w:type="spellEnd"/>
+            <w:r>
+              <w:rPr>
+                <w:sz w:val="20"/>
+                <w:szCs w:val="20"/>
+              </w:rPr>
+              <w:t>}</w:t>
+            </w:r>
+          </w:p>
+        </w:tc>
+        <w:tc>
+          <w:tcPr>
             <w:tcW w:w="4201" w:type="dxa"/>
           </w:tcPr>
           <w:p>
@@ -3309,6 +3920,31 @@
                 <w:szCs w:val="20"/>
               </w:rPr>
             </w:pPr>
+            <w:proofErr w:type="spellStart"/>
+            <w:proofErr w:type="gramStart"/>
+            <w:r>
+              <w:rPr>
+                <w:sz w:val="20"/>
+                <w:szCs w:val="20"/>
+              </w:rPr>
+              <w:t>deleteGroupTask</w:t>
+            </w:r>
+            <w:proofErr w:type="spellEnd"/>
+            <w:r>
+              <w:rPr>
+                <w:sz w:val="20"/>
+                <w:szCs w:val="20"/>
+              </w:rPr>
+              <w:t>(</w:t>
+            </w:r>
+            <w:proofErr w:type="gramEnd"/>
+            <w:r>
+              <w:rPr>
+                <w:sz w:val="20"/>
+                <w:szCs w:val="20"/>
+              </w:rPr>
+              <w:t>)</w:t>
+            </w:r>
           </w:p>
         </w:tc>
       </w:tr>

</xml_diff>

<commit_message>
Added resource: User Tasks
</commit_message>
<xml_diff>
--- a/Docs/Notes (WIP).docx
+++ b/Docs/Notes (WIP).docx
@@ -3842,8 +3842,455 @@
               </w:rPr>
               <w:t>DELETE</w:t>
             </w:r>
+          </w:p>
+        </w:tc>
+        <w:tc>
+          <w:tcPr>
+            <w:tcW w:w="3880" w:type="dxa"/>
+          </w:tcPr>
+          <w:p>
+            <w:pPr>
+              <w:pStyle w:val="NoSpacing"/>
+              <w:rPr>
+                <w:sz w:val="20"/>
+                <w:szCs w:val="20"/>
+              </w:rPr>
+            </w:pPr>
+            <w:proofErr w:type="spellStart"/>
+            <w:r>
+              <w:rPr>
+                <w:sz w:val="20"/>
+                <w:szCs w:val="20"/>
+              </w:rPr>
+              <w:t>api</w:t>
+            </w:r>
+            <w:proofErr w:type="spellEnd"/>
+            <w:r>
+              <w:rPr>
+                <w:sz w:val="20"/>
+                <w:szCs w:val="20"/>
+              </w:rPr>
+              <w:t>/groups/{</w:t>
+            </w:r>
+            <w:proofErr w:type="spellStart"/>
+            <w:r>
+              <w:rPr>
+                <w:sz w:val="20"/>
+                <w:szCs w:val="20"/>
+              </w:rPr>
+              <w:t>groupId</w:t>
+            </w:r>
+            <w:proofErr w:type="spellEnd"/>
+            <w:r>
+              <w:rPr>
+                <w:sz w:val="20"/>
+                <w:szCs w:val="20"/>
+              </w:rPr>
+              <w:t>}/tasks/{</w:t>
+            </w:r>
+            <w:proofErr w:type="spellStart"/>
+            <w:r>
+              <w:rPr>
+                <w:sz w:val="20"/>
+                <w:szCs w:val="20"/>
+              </w:rPr>
+              <w:t>taskId</w:t>
+            </w:r>
+            <w:proofErr w:type="spellEnd"/>
+            <w:r>
+              <w:rPr>
+                <w:sz w:val="20"/>
+                <w:szCs w:val="20"/>
+              </w:rPr>
+              <w:t>}</w:t>
+            </w:r>
+          </w:p>
+        </w:tc>
+        <w:tc>
+          <w:tcPr>
+            <w:tcW w:w="4201" w:type="dxa"/>
+          </w:tcPr>
+          <w:p>
+            <w:pPr>
+              <w:pStyle w:val="NoSpacing"/>
+              <w:rPr>
+                <w:sz w:val="20"/>
+                <w:szCs w:val="20"/>
+              </w:rPr>
+            </w:pPr>
+            <w:proofErr w:type="spellStart"/>
+            <w:proofErr w:type="gramStart"/>
+            <w:r>
+              <w:rPr>
+                <w:sz w:val="20"/>
+                <w:szCs w:val="20"/>
+              </w:rPr>
+              <w:t>deleteGroupTask</w:t>
+            </w:r>
+            <w:proofErr w:type="spellEnd"/>
+            <w:r>
+              <w:rPr>
+                <w:sz w:val="20"/>
+                <w:szCs w:val="20"/>
+              </w:rPr>
+              <w:t>(</w:t>
+            </w:r>
+            <w:proofErr w:type="gramEnd"/>
+            <w:r>
+              <w:rPr>
+                <w:sz w:val="20"/>
+                <w:szCs w:val="20"/>
+              </w:rPr>
+              <w:t>)</w:t>
+            </w:r>
+          </w:p>
+        </w:tc>
+      </w:tr>
+    </w:tbl>
+    <w:p>
+      <w:pPr>
+        <w:pStyle w:val="NoSpacing"/>
+        <w:rPr>
+          <w:sz w:val="20"/>
+          <w:szCs w:val="20"/>
+        </w:rPr>
+      </w:pPr>
+    </w:p>
+    <w:p>
+      <w:pPr>
+        <w:pStyle w:val="NoSpacing"/>
+        <w:rPr>
+          <w:sz w:val="20"/>
+          <w:szCs w:val="20"/>
+        </w:rPr>
+      </w:pPr>
+      <w:r>
+        <w:rPr>
+          <w:sz w:val="20"/>
+          <w:szCs w:val="20"/>
+        </w:rPr>
+        <w:t>User’s Tasks</w:t>
+      </w:r>
+    </w:p>
+    <w:tbl>
+      <w:tblPr>
+        <w:tblStyle w:val="TableGrid"/>
+        <w:tblW w:w="0" w:type="auto"/>
+        <w:tblLook w:val="04A0" w:firstRow="1" w:lastRow="0" w:firstColumn="1" w:lastColumn="0" w:noHBand="0" w:noVBand="1"/>
+      </w:tblPr>
+      <w:tblGrid>
+        <w:gridCol w:w="935"/>
+        <w:gridCol w:w="3880"/>
+        <w:gridCol w:w="4201"/>
+      </w:tblGrid>
+      <w:tr>
+        <w:tc>
+          <w:tcPr>
+            <w:tcW w:w="935" w:type="dxa"/>
+          </w:tcPr>
+          <w:p>
+            <w:pPr>
+              <w:pStyle w:val="NoSpacing"/>
+              <w:rPr>
+                <w:sz w:val="20"/>
+                <w:szCs w:val="20"/>
+              </w:rPr>
+            </w:pPr>
+            <w:r>
+              <w:rPr>
+                <w:sz w:val="20"/>
+                <w:szCs w:val="20"/>
+              </w:rPr>
+              <w:t xml:space="preserve">Method </w:t>
+            </w:r>
+          </w:p>
+        </w:tc>
+        <w:tc>
+          <w:tcPr>
+            <w:tcW w:w="3880" w:type="dxa"/>
+          </w:tcPr>
+          <w:p>
+            <w:pPr>
+              <w:pStyle w:val="NoSpacing"/>
+              <w:rPr>
+                <w:sz w:val="20"/>
+                <w:szCs w:val="20"/>
+              </w:rPr>
+            </w:pPr>
+            <w:r>
+              <w:rPr>
+                <w:sz w:val="20"/>
+                <w:szCs w:val="20"/>
+              </w:rPr>
+              <w:t>URL</w:t>
+            </w:r>
+          </w:p>
+        </w:tc>
+        <w:tc>
+          <w:tcPr>
+            <w:tcW w:w="4201" w:type="dxa"/>
+          </w:tcPr>
+          <w:p>
+            <w:pPr>
+              <w:pStyle w:val="NoSpacing"/>
+              <w:rPr>
+                <w:sz w:val="20"/>
+                <w:szCs w:val="20"/>
+              </w:rPr>
+            </w:pPr>
+            <w:r>
+              <w:rPr>
+                <w:sz w:val="20"/>
+                <w:szCs w:val="20"/>
+              </w:rPr>
+              <w:t>RPC</w:t>
+            </w:r>
+          </w:p>
+        </w:tc>
+      </w:tr>
+      <w:tr>
+        <w:tc>
+          <w:tcPr>
+            <w:tcW w:w="935" w:type="dxa"/>
+          </w:tcPr>
+          <w:p>
+            <w:pPr>
+              <w:pStyle w:val="NoSpacing"/>
+              <w:rPr>
+                <w:sz w:val="20"/>
+                <w:szCs w:val="20"/>
+              </w:rPr>
+            </w:pPr>
+            <w:r>
+              <w:rPr>
+                <w:sz w:val="20"/>
+                <w:szCs w:val="20"/>
+              </w:rPr>
+              <w:t>GET</w:t>
+            </w:r>
+          </w:p>
+        </w:tc>
+        <w:tc>
+          <w:tcPr>
+            <w:tcW w:w="3880" w:type="dxa"/>
+          </w:tcPr>
+          <w:p>
+            <w:pPr>
+              <w:pStyle w:val="NoSpacing"/>
+              <w:rPr>
+                <w:sz w:val="20"/>
+                <w:szCs w:val="20"/>
+              </w:rPr>
+            </w:pPr>
+            <w:proofErr w:type="spellStart"/>
+            <w:r>
+              <w:rPr>
+                <w:sz w:val="20"/>
+                <w:szCs w:val="20"/>
+              </w:rPr>
+              <w:t>api</w:t>
+            </w:r>
+            <w:proofErr w:type="spellEnd"/>
+            <w:r>
+              <w:rPr>
+                <w:sz w:val="20"/>
+                <w:szCs w:val="20"/>
+              </w:rPr>
+              <w:t>/tasks</w:t>
+            </w:r>
+          </w:p>
+        </w:tc>
+        <w:tc>
+          <w:tcPr>
+            <w:tcW w:w="4201" w:type="dxa"/>
+          </w:tcPr>
+          <w:p>
+            <w:pPr>
+              <w:pStyle w:val="NoSpacing"/>
+              <w:rPr>
+                <w:sz w:val="20"/>
+                <w:szCs w:val="20"/>
+              </w:rPr>
+            </w:pPr>
+            <w:proofErr w:type="spellStart"/>
+            <w:proofErr w:type="gramStart"/>
+            <w:r>
+              <w:rPr>
+                <w:sz w:val="20"/>
+                <w:szCs w:val="20"/>
+              </w:rPr>
+              <w:t>getAll</w:t>
+            </w:r>
+            <w:r>
+              <w:rPr>
+                <w:sz w:val="20"/>
+                <w:szCs w:val="20"/>
+              </w:rPr>
+              <w:t>Users</w:t>
+            </w:r>
+            <w:r>
+              <w:rPr>
+                <w:sz w:val="20"/>
+                <w:szCs w:val="20"/>
+              </w:rPr>
+              <w:t>Tasks</w:t>
+            </w:r>
+            <w:proofErr w:type="spellEnd"/>
+            <w:r>
+              <w:rPr>
+                <w:sz w:val="20"/>
+                <w:szCs w:val="20"/>
+              </w:rPr>
+              <w:t>(</w:t>
+            </w:r>
+            <w:proofErr w:type="gramEnd"/>
+            <w:r>
+              <w:rPr>
+                <w:sz w:val="20"/>
+                <w:szCs w:val="20"/>
+              </w:rPr>
+              <w:t>)</w:t>
+            </w:r>
+          </w:p>
+        </w:tc>
+      </w:tr>
+      <w:tr>
+        <w:tc>
+          <w:tcPr>
+            <w:tcW w:w="935" w:type="dxa"/>
+          </w:tcPr>
+          <w:p>
+            <w:pPr>
+              <w:pStyle w:val="NoSpacing"/>
+              <w:rPr>
+                <w:sz w:val="20"/>
+                <w:szCs w:val="20"/>
+              </w:rPr>
+            </w:pPr>
+            <w:r>
+              <w:rPr>
+                <w:sz w:val="20"/>
+                <w:szCs w:val="20"/>
+              </w:rPr>
+              <w:t>GET</w:t>
+            </w:r>
+          </w:p>
+        </w:tc>
+        <w:tc>
+          <w:tcPr>
+            <w:tcW w:w="3880" w:type="dxa"/>
+          </w:tcPr>
+          <w:p>
+            <w:pPr>
+              <w:pStyle w:val="NoSpacing"/>
+              <w:rPr>
+                <w:sz w:val="20"/>
+                <w:szCs w:val="20"/>
+              </w:rPr>
+            </w:pPr>
+            <w:proofErr w:type="spellStart"/>
+            <w:r>
+              <w:rPr>
+                <w:sz w:val="20"/>
+                <w:szCs w:val="20"/>
+              </w:rPr>
+              <w:t>api</w:t>
+            </w:r>
+            <w:proofErr w:type="spellEnd"/>
+            <w:r>
+              <w:rPr>
+                <w:sz w:val="20"/>
+                <w:szCs w:val="20"/>
+              </w:rPr>
+              <w:t>/tasks/{</w:t>
+            </w:r>
+            <w:proofErr w:type="spellStart"/>
+            <w:r>
+              <w:rPr>
+                <w:sz w:val="20"/>
+                <w:szCs w:val="20"/>
+              </w:rPr>
+              <w:t>taskId</w:t>
+            </w:r>
+            <w:proofErr w:type="spellEnd"/>
+            <w:r>
+              <w:rPr>
+                <w:sz w:val="20"/>
+                <w:szCs w:val="20"/>
+              </w:rPr>
+              <w:t>}</w:t>
+            </w:r>
+          </w:p>
+        </w:tc>
+        <w:tc>
+          <w:tcPr>
+            <w:tcW w:w="4201" w:type="dxa"/>
+          </w:tcPr>
+          <w:p>
+            <w:pPr>
+              <w:pStyle w:val="NoSpacing"/>
+              <w:rPr>
+                <w:sz w:val="20"/>
+                <w:szCs w:val="20"/>
+              </w:rPr>
+            </w:pPr>
+            <w:proofErr w:type="spellStart"/>
+            <w:proofErr w:type="gramStart"/>
+            <w:r>
+              <w:rPr>
+                <w:sz w:val="20"/>
+                <w:szCs w:val="20"/>
+              </w:rPr>
+              <w:t>get</w:t>
+            </w:r>
+            <w:r>
+              <w:rPr>
+                <w:sz w:val="20"/>
+                <w:szCs w:val="20"/>
+              </w:rPr>
+              <w:t>Users</w:t>
+            </w:r>
             <w:bookmarkStart w:id="21" w:name="_GoBack"/>
             <w:bookmarkEnd w:id="21"/>
+            <w:r>
+              <w:rPr>
+                <w:sz w:val="20"/>
+                <w:szCs w:val="20"/>
+              </w:rPr>
+              <w:t>TaskById</w:t>
+            </w:r>
+            <w:proofErr w:type="spellEnd"/>
+            <w:r>
+              <w:rPr>
+                <w:sz w:val="20"/>
+                <w:szCs w:val="20"/>
+              </w:rPr>
+              <w:t>(</w:t>
+            </w:r>
+            <w:proofErr w:type="gramEnd"/>
+            <w:r>
+              <w:rPr>
+                <w:sz w:val="20"/>
+                <w:szCs w:val="20"/>
+              </w:rPr>
+              <w:t>)</w:t>
+            </w:r>
+          </w:p>
+        </w:tc>
+      </w:tr>
+      <w:tr>
+        <w:tc>
+          <w:tcPr>
+            <w:tcW w:w="935" w:type="dxa"/>
+          </w:tcPr>
+          <w:p>
+            <w:pPr>
+              <w:pStyle w:val="NoSpacing"/>
+              <w:rPr>
+                <w:sz w:val="20"/>
+                <w:szCs w:val="20"/>
+              </w:rPr>
+            </w:pPr>
           </w:p>
         </w:tc>
         <w:tc>
@@ -3858,54 +4305,6 @@
                 <w:szCs w:val="20"/>
               </w:rPr>
             </w:pPr>
-            <w:proofErr w:type="spellStart"/>
-            <w:r>
-              <w:rPr>
-                <w:sz w:val="20"/>
-                <w:szCs w:val="20"/>
-              </w:rPr>
-              <w:t>api</w:t>
-            </w:r>
-            <w:proofErr w:type="spellEnd"/>
-            <w:r>
-              <w:rPr>
-                <w:sz w:val="20"/>
-                <w:szCs w:val="20"/>
-              </w:rPr>
-              <w:t>/groups/{</w:t>
-            </w:r>
-            <w:proofErr w:type="spellStart"/>
-            <w:r>
-              <w:rPr>
-                <w:sz w:val="20"/>
-                <w:szCs w:val="20"/>
-              </w:rPr>
-              <w:t>groupId</w:t>
-            </w:r>
-            <w:proofErr w:type="spellEnd"/>
-            <w:r>
-              <w:rPr>
-                <w:sz w:val="20"/>
-                <w:szCs w:val="20"/>
-              </w:rPr>
-              <w:t>}/tasks/{</w:t>
-            </w:r>
-            <w:proofErr w:type="spellStart"/>
-            <w:r>
-              <w:rPr>
-                <w:sz w:val="20"/>
-                <w:szCs w:val="20"/>
-              </w:rPr>
-              <w:t>taskId</w:t>
-            </w:r>
-            <w:proofErr w:type="spellEnd"/>
-            <w:r>
-              <w:rPr>
-                <w:sz w:val="20"/>
-                <w:szCs w:val="20"/>
-              </w:rPr>
-              <w:t>}</w:t>
-            </w:r>
           </w:p>
         </w:tc>
         <w:tc>
@@ -3920,31 +4319,94 @@
                 <w:szCs w:val="20"/>
               </w:rPr>
             </w:pPr>
-            <w:proofErr w:type="spellStart"/>
-            <w:proofErr w:type="gramStart"/>
-            <w:r>
-              <w:rPr>
-                <w:sz w:val="20"/>
-                <w:szCs w:val="20"/>
-              </w:rPr>
-              <w:t>deleteGroupTask</w:t>
-            </w:r>
-            <w:proofErr w:type="spellEnd"/>
-            <w:r>
-              <w:rPr>
-                <w:sz w:val="20"/>
-                <w:szCs w:val="20"/>
-              </w:rPr>
-              <w:t>(</w:t>
-            </w:r>
-            <w:proofErr w:type="gramEnd"/>
-            <w:r>
-              <w:rPr>
-                <w:sz w:val="20"/>
-                <w:szCs w:val="20"/>
-              </w:rPr>
-              <w:t>)</w:t>
-            </w:r>
+          </w:p>
+        </w:tc>
+      </w:tr>
+      <w:tr>
+        <w:tc>
+          <w:tcPr>
+            <w:tcW w:w="935" w:type="dxa"/>
+          </w:tcPr>
+          <w:p>
+            <w:pPr>
+              <w:pStyle w:val="NoSpacing"/>
+              <w:rPr>
+                <w:sz w:val="20"/>
+                <w:szCs w:val="20"/>
+              </w:rPr>
+            </w:pPr>
+          </w:p>
+        </w:tc>
+        <w:tc>
+          <w:tcPr>
+            <w:tcW w:w="3880" w:type="dxa"/>
+          </w:tcPr>
+          <w:p>
+            <w:pPr>
+              <w:pStyle w:val="NoSpacing"/>
+              <w:rPr>
+                <w:sz w:val="20"/>
+                <w:szCs w:val="20"/>
+              </w:rPr>
+            </w:pPr>
+          </w:p>
+        </w:tc>
+        <w:tc>
+          <w:tcPr>
+            <w:tcW w:w="4201" w:type="dxa"/>
+          </w:tcPr>
+          <w:p>
+            <w:pPr>
+              <w:pStyle w:val="NoSpacing"/>
+              <w:rPr>
+                <w:sz w:val="20"/>
+                <w:szCs w:val="20"/>
+              </w:rPr>
+            </w:pPr>
+          </w:p>
+        </w:tc>
+      </w:tr>
+      <w:tr>
+        <w:tc>
+          <w:tcPr>
+            <w:tcW w:w="935" w:type="dxa"/>
+          </w:tcPr>
+          <w:p>
+            <w:pPr>
+              <w:pStyle w:val="NoSpacing"/>
+              <w:rPr>
+                <w:sz w:val="20"/>
+                <w:szCs w:val="20"/>
+              </w:rPr>
+            </w:pPr>
+          </w:p>
+        </w:tc>
+        <w:tc>
+          <w:tcPr>
+            <w:tcW w:w="3880" w:type="dxa"/>
+          </w:tcPr>
+          <w:p>
+            <w:pPr>
+              <w:pStyle w:val="NoSpacing"/>
+              <w:rPr>
+                <w:sz w:val="20"/>
+                <w:szCs w:val="20"/>
+              </w:rPr>
+            </w:pPr>
+          </w:p>
+        </w:tc>
+        <w:tc>
+          <w:tcPr>
+            <w:tcW w:w="4201" w:type="dxa"/>
+          </w:tcPr>
+          <w:p>
+            <w:pPr>
+              <w:pStyle w:val="NoSpacing"/>
+              <w:rPr>
+                <w:sz w:val="20"/>
+                <w:szCs w:val="20"/>
+              </w:rPr>
+            </w:pPr>
           </w:p>
         </w:tc>
       </w:tr>

</xml_diff>

<commit_message>
Added resource: Task Assignment
</commit_message>
<xml_diff>
--- a/Docs/Notes (WIP).docx
+++ b/Docs/Notes (WIP).docx
@@ -4250,8 +4250,6 @@
               </w:rPr>
               <w:t>Users</w:t>
             </w:r>
-            <w:bookmarkStart w:id="21" w:name="_GoBack"/>
-            <w:bookmarkEnd w:id="21"/>
             <w:r>
               <w:rPr>
                 <w:sz w:val="20"/>
@@ -4274,6 +4272,117 @@
                 <w:szCs w:val="20"/>
               </w:rPr>
               <w:t>)</w:t>
+            </w:r>
+          </w:p>
+        </w:tc>
+      </w:tr>
+    </w:tbl>
+    <w:p>
+      <w:pPr>
+        <w:pStyle w:val="NoSpacing"/>
+        <w:rPr>
+          <w:sz w:val="20"/>
+          <w:szCs w:val="20"/>
+        </w:rPr>
+      </w:pPr>
+    </w:p>
+    <w:p>
+      <w:pPr>
+        <w:pStyle w:val="NoSpacing"/>
+        <w:rPr>
+          <w:sz w:val="20"/>
+          <w:szCs w:val="20"/>
+        </w:rPr>
+      </w:pPr>
+      <w:r>
+        <w:rPr>
+          <w:sz w:val="20"/>
+          <w:szCs w:val="20"/>
+        </w:rPr>
+        <w:t xml:space="preserve">User Task </w:t>
+      </w:r>
+      <w:proofErr w:type="spellStart"/>
+      <w:r>
+        <w:rPr>
+          <w:sz w:val="20"/>
+          <w:szCs w:val="20"/>
+        </w:rPr>
+        <w:t>Assignemnts</w:t>
+      </w:r>
+      <w:proofErr w:type="spellEnd"/>
+    </w:p>
+    <w:tbl>
+      <w:tblPr>
+        <w:tblStyle w:val="TableGrid"/>
+        <w:tblW w:w="0" w:type="auto"/>
+        <w:tblLook w:val="04A0" w:firstRow="1" w:lastRow="0" w:firstColumn="1" w:lastColumn="0" w:noHBand="0" w:noVBand="1"/>
+      </w:tblPr>
+      <w:tblGrid>
+        <w:gridCol w:w="935"/>
+        <w:gridCol w:w="3880"/>
+        <w:gridCol w:w="4201"/>
+      </w:tblGrid>
+      <w:tr>
+        <w:tc>
+          <w:tcPr>
+            <w:tcW w:w="935" w:type="dxa"/>
+          </w:tcPr>
+          <w:p>
+            <w:pPr>
+              <w:pStyle w:val="NoSpacing"/>
+              <w:rPr>
+                <w:sz w:val="20"/>
+                <w:szCs w:val="20"/>
+              </w:rPr>
+            </w:pPr>
+            <w:r>
+              <w:rPr>
+                <w:sz w:val="20"/>
+                <w:szCs w:val="20"/>
+              </w:rPr>
+              <w:t xml:space="preserve">Method </w:t>
+            </w:r>
+          </w:p>
+        </w:tc>
+        <w:tc>
+          <w:tcPr>
+            <w:tcW w:w="3880" w:type="dxa"/>
+          </w:tcPr>
+          <w:p>
+            <w:pPr>
+              <w:pStyle w:val="NoSpacing"/>
+              <w:rPr>
+                <w:sz w:val="20"/>
+                <w:szCs w:val="20"/>
+              </w:rPr>
+            </w:pPr>
+            <w:r>
+              <w:rPr>
+                <w:sz w:val="20"/>
+                <w:szCs w:val="20"/>
+              </w:rPr>
+              <w:t>URL</w:t>
+            </w:r>
+          </w:p>
+        </w:tc>
+        <w:tc>
+          <w:tcPr>
+            <w:tcW w:w="4201" w:type="dxa"/>
+          </w:tcPr>
+          <w:p>
+            <w:pPr>
+              <w:pStyle w:val="NoSpacing"/>
+              <w:rPr>
+                <w:sz w:val="20"/>
+                <w:szCs w:val="20"/>
+              </w:rPr>
+            </w:pPr>
+            <w:r>
+              <w:rPr>
+                <w:sz w:val="20"/>
+                <w:szCs w:val="20"/>
+              </w:rPr>
+              <w:t>RPC</w:t>
             </w:r>
           </w:p>
         </w:tc>
@@ -4291,6 +4400,13 @@
                 <w:szCs w:val="20"/>
               </w:rPr>
             </w:pPr>
+            <w:r>
+              <w:rPr>
+                <w:sz w:val="20"/>
+                <w:szCs w:val="20"/>
+              </w:rPr>
+              <w:t>GET</w:t>
+            </w:r>
           </w:p>
         </w:tc>
         <w:tc>
@@ -4305,6 +4421,31 @@
                 <w:szCs w:val="20"/>
               </w:rPr>
             </w:pPr>
+            <w:proofErr w:type="spellStart"/>
+            <w:r>
+              <w:rPr>
+                <w:sz w:val="20"/>
+                <w:szCs w:val="20"/>
+              </w:rPr>
+              <w:t>api</w:t>
+            </w:r>
+            <w:proofErr w:type="spellEnd"/>
+            <w:r>
+              <w:rPr>
+                <w:sz w:val="20"/>
+                <w:szCs w:val="20"/>
+              </w:rPr>
+              <w:t>/</w:t>
+            </w:r>
+            <w:proofErr w:type="spellStart"/>
+            <w:r>
+              <w:rPr>
+                <w:sz w:val="20"/>
+                <w:szCs w:val="20"/>
+              </w:rPr>
+              <w:t>taskAssignments</w:t>
+            </w:r>
+            <w:proofErr w:type="spellEnd"/>
           </w:p>
         </w:tc>
         <w:tc>
@@ -4319,6 +4460,31 @@
                 <w:szCs w:val="20"/>
               </w:rPr>
             </w:pPr>
+            <w:proofErr w:type="spellStart"/>
+            <w:proofErr w:type="gramStart"/>
+            <w:r>
+              <w:rPr>
+                <w:sz w:val="20"/>
+                <w:szCs w:val="20"/>
+              </w:rPr>
+              <w:t>getAllUserTaskAssignments</w:t>
+            </w:r>
+            <w:proofErr w:type="spellEnd"/>
+            <w:r>
+              <w:rPr>
+                <w:sz w:val="20"/>
+                <w:szCs w:val="20"/>
+              </w:rPr>
+              <w:t>(</w:t>
+            </w:r>
+            <w:proofErr w:type="gramEnd"/>
+            <w:r>
+              <w:rPr>
+                <w:sz w:val="20"/>
+                <w:szCs w:val="20"/>
+              </w:rPr>
+              <w:t>)</w:t>
+            </w:r>
           </w:p>
         </w:tc>
       </w:tr>
@@ -4335,6 +4501,13 @@
                 <w:szCs w:val="20"/>
               </w:rPr>
             </w:pPr>
+            <w:r>
+              <w:rPr>
+                <w:sz w:val="20"/>
+                <w:szCs w:val="20"/>
+              </w:rPr>
+              <w:t>GET</w:t>
+            </w:r>
           </w:p>
         </w:tc>
         <w:tc>
@@ -4349,6 +4522,54 @@
                 <w:szCs w:val="20"/>
               </w:rPr>
             </w:pPr>
+            <w:proofErr w:type="spellStart"/>
+            <w:r>
+              <w:rPr>
+                <w:sz w:val="20"/>
+                <w:szCs w:val="20"/>
+              </w:rPr>
+              <w:t>api</w:t>
+            </w:r>
+            <w:proofErr w:type="spellEnd"/>
+            <w:r>
+              <w:rPr>
+                <w:sz w:val="20"/>
+                <w:szCs w:val="20"/>
+              </w:rPr>
+              <w:t xml:space="preserve">/ </w:t>
+            </w:r>
+            <w:proofErr w:type="spellStart"/>
+            <w:r>
+              <w:rPr>
+                <w:sz w:val="20"/>
+                <w:szCs w:val="20"/>
+              </w:rPr>
+              <w:t>taskAssignments</w:t>
+            </w:r>
+            <w:proofErr w:type="spellEnd"/>
+            <w:r>
+              <w:rPr>
+                <w:sz w:val="20"/>
+                <w:szCs w:val="20"/>
+              </w:rPr>
+              <w:t xml:space="preserve"> /{</w:t>
+            </w:r>
+            <w:proofErr w:type="spellStart"/>
+            <w:r>
+              <w:rPr>
+                <w:sz w:val="20"/>
+                <w:szCs w:val="20"/>
+              </w:rPr>
+              <w:t>taskId</w:t>
+            </w:r>
+            <w:proofErr w:type="spellEnd"/>
+            <w:r>
+              <w:rPr>
+                <w:sz w:val="20"/>
+                <w:szCs w:val="20"/>
+              </w:rPr>
+              <w:t>}</w:t>
+            </w:r>
           </w:p>
         </w:tc>
         <w:tc>
@@ -4363,6 +4584,31 @@
                 <w:szCs w:val="20"/>
               </w:rPr>
             </w:pPr>
+            <w:proofErr w:type="spellStart"/>
+            <w:proofErr w:type="gramStart"/>
+            <w:r>
+              <w:rPr>
+                <w:sz w:val="20"/>
+                <w:szCs w:val="20"/>
+              </w:rPr>
+              <w:t>getUserTaskAssgnment</w:t>
+            </w:r>
+            <w:proofErr w:type="spellEnd"/>
+            <w:r>
+              <w:rPr>
+                <w:sz w:val="20"/>
+                <w:szCs w:val="20"/>
+              </w:rPr>
+              <w:t>(</w:t>
+            </w:r>
+            <w:proofErr w:type="gramEnd"/>
+            <w:r>
+              <w:rPr>
+                <w:sz w:val="20"/>
+                <w:szCs w:val="20"/>
+              </w:rPr>
+              <w:t>)</w:t>
+            </w:r>
           </w:p>
         </w:tc>
       </w:tr>
@@ -4379,6 +4625,13 @@
                 <w:szCs w:val="20"/>
               </w:rPr>
             </w:pPr>
+            <w:r>
+              <w:rPr>
+                <w:sz w:val="20"/>
+                <w:szCs w:val="20"/>
+              </w:rPr>
+              <w:t>POST</w:t>
+            </w:r>
           </w:p>
         </w:tc>
         <w:tc>
@@ -4393,6 +4646,31 @@
                 <w:szCs w:val="20"/>
               </w:rPr>
             </w:pPr>
+            <w:proofErr w:type="spellStart"/>
+            <w:r>
+              <w:rPr>
+                <w:sz w:val="20"/>
+                <w:szCs w:val="20"/>
+              </w:rPr>
+              <w:t>api</w:t>
+            </w:r>
+            <w:proofErr w:type="spellEnd"/>
+            <w:r>
+              <w:rPr>
+                <w:sz w:val="20"/>
+                <w:szCs w:val="20"/>
+              </w:rPr>
+              <w:t>/</w:t>
+            </w:r>
+            <w:proofErr w:type="spellStart"/>
+            <w:r>
+              <w:rPr>
+                <w:sz w:val="20"/>
+                <w:szCs w:val="20"/>
+              </w:rPr>
+              <w:t>taskAssignments</w:t>
+            </w:r>
+            <w:proofErr w:type="spellEnd"/>
           </w:p>
         </w:tc>
         <w:tc>
@@ -4407,6 +4685,710 @@
                 <w:szCs w:val="20"/>
               </w:rPr>
             </w:pPr>
+            <w:proofErr w:type="spellStart"/>
+            <w:proofErr w:type="gramStart"/>
+            <w:r>
+              <w:rPr>
+                <w:sz w:val="20"/>
+                <w:szCs w:val="20"/>
+              </w:rPr>
+              <w:t>createUserTaskAssignment</w:t>
+            </w:r>
+            <w:proofErr w:type="spellEnd"/>
+            <w:r>
+              <w:rPr>
+                <w:sz w:val="20"/>
+                <w:szCs w:val="20"/>
+              </w:rPr>
+              <w:t>(</w:t>
+            </w:r>
+            <w:proofErr w:type="gramEnd"/>
+            <w:r>
+              <w:rPr>
+                <w:sz w:val="20"/>
+                <w:szCs w:val="20"/>
+              </w:rPr>
+              <w:t>)</w:t>
+            </w:r>
+          </w:p>
+        </w:tc>
+      </w:tr>
+      <w:tr>
+        <w:tc>
+          <w:tcPr>
+            <w:tcW w:w="935" w:type="dxa"/>
+          </w:tcPr>
+          <w:p>
+            <w:pPr>
+              <w:pStyle w:val="NoSpacing"/>
+              <w:rPr>
+                <w:sz w:val="20"/>
+                <w:szCs w:val="20"/>
+              </w:rPr>
+            </w:pPr>
+            <w:r>
+              <w:rPr>
+                <w:sz w:val="20"/>
+                <w:szCs w:val="20"/>
+              </w:rPr>
+              <w:t>DELETE</w:t>
+            </w:r>
+          </w:p>
+        </w:tc>
+        <w:tc>
+          <w:tcPr>
+            <w:tcW w:w="3880" w:type="dxa"/>
+          </w:tcPr>
+          <w:p>
+            <w:pPr>
+              <w:pStyle w:val="NoSpacing"/>
+              <w:rPr>
+                <w:sz w:val="20"/>
+                <w:szCs w:val="20"/>
+              </w:rPr>
+            </w:pPr>
+            <w:proofErr w:type="spellStart"/>
+            <w:r>
+              <w:rPr>
+                <w:sz w:val="20"/>
+                <w:szCs w:val="20"/>
+              </w:rPr>
+              <w:t>api</w:t>
+            </w:r>
+            <w:proofErr w:type="spellEnd"/>
+            <w:r>
+              <w:rPr>
+                <w:sz w:val="20"/>
+                <w:szCs w:val="20"/>
+              </w:rPr>
+              <w:t>/</w:t>
+            </w:r>
+            <w:proofErr w:type="spellStart"/>
+            <w:r>
+              <w:rPr>
+                <w:sz w:val="20"/>
+                <w:szCs w:val="20"/>
+              </w:rPr>
+              <w:t>taskAssignments</w:t>
+            </w:r>
+            <w:proofErr w:type="spellEnd"/>
+            <w:r>
+              <w:rPr>
+                <w:sz w:val="20"/>
+                <w:szCs w:val="20"/>
+              </w:rPr>
+              <w:t>/{</w:t>
+            </w:r>
+            <w:proofErr w:type="spellStart"/>
+            <w:r>
+              <w:rPr>
+                <w:sz w:val="20"/>
+                <w:szCs w:val="20"/>
+              </w:rPr>
+              <w:t>taskId</w:t>
+            </w:r>
+            <w:proofErr w:type="spellEnd"/>
+            <w:r>
+              <w:rPr>
+                <w:sz w:val="20"/>
+                <w:szCs w:val="20"/>
+              </w:rPr>
+              <w:t>}</w:t>
+            </w:r>
+          </w:p>
+        </w:tc>
+        <w:tc>
+          <w:tcPr>
+            <w:tcW w:w="4201" w:type="dxa"/>
+          </w:tcPr>
+          <w:p>
+            <w:pPr>
+              <w:pStyle w:val="NoSpacing"/>
+              <w:rPr>
+                <w:sz w:val="20"/>
+                <w:szCs w:val="20"/>
+              </w:rPr>
+            </w:pPr>
+            <w:proofErr w:type="spellStart"/>
+            <w:proofErr w:type="gramStart"/>
+            <w:r>
+              <w:rPr>
+                <w:sz w:val="20"/>
+                <w:szCs w:val="20"/>
+              </w:rPr>
+              <w:t>deleteUserTaskAssignment</w:t>
+            </w:r>
+            <w:proofErr w:type="spellEnd"/>
+            <w:r>
+              <w:rPr>
+                <w:sz w:val="20"/>
+                <w:szCs w:val="20"/>
+              </w:rPr>
+              <w:t>(</w:t>
+            </w:r>
+            <w:proofErr w:type="gramEnd"/>
+            <w:r>
+              <w:rPr>
+                <w:sz w:val="20"/>
+                <w:szCs w:val="20"/>
+              </w:rPr>
+              <w:t>)</w:t>
+            </w:r>
+          </w:p>
+        </w:tc>
+      </w:tr>
+    </w:tbl>
+    <w:p>
+      <w:pPr>
+        <w:pStyle w:val="NoSpacing"/>
+        <w:rPr>
+          <w:sz w:val="20"/>
+          <w:szCs w:val="20"/>
+        </w:rPr>
+      </w:pPr>
+    </w:p>
+    <w:p>
+      <w:pPr>
+        <w:pStyle w:val="NoSpacing"/>
+        <w:rPr>
+          <w:sz w:val="20"/>
+          <w:szCs w:val="20"/>
+        </w:rPr>
+      </w:pPr>
+    </w:p>
+    <w:p>
+      <w:pPr>
+        <w:pStyle w:val="NoSpacing"/>
+        <w:rPr>
+          <w:sz w:val="20"/>
+          <w:szCs w:val="20"/>
+        </w:rPr>
+      </w:pPr>
+    </w:p>
+    <w:p>
+      <w:pPr>
+        <w:pStyle w:val="NoSpacing"/>
+        <w:rPr>
+          <w:sz w:val="20"/>
+          <w:szCs w:val="20"/>
+        </w:rPr>
+      </w:pPr>
+    </w:p>
+    <w:p>
+      <w:pPr>
+        <w:pStyle w:val="NoSpacing"/>
+        <w:rPr>
+          <w:sz w:val="20"/>
+          <w:szCs w:val="20"/>
+        </w:rPr>
+      </w:pPr>
+      <w:bookmarkStart w:id="21" w:name="_GoBack"/>
+      <w:bookmarkEnd w:id="21"/>
+    </w:p>
+    <w:p>
+      <w:pPr>
+        <w:pStyle w:val="NoSpacing"/>
+        <w:ind w:left="720" w:hanging="720"/>
+        <w:rPr>
+          <w:sz w:val="20"/>
+          <w:szCs w:val="20"/>
+        </w:rPr>
+      </w:pPr>
+      <w:r>
+        <w:rPr>
+          <w:sz w:val="20"/>
+          <w:szCs w:val="20"/>
+        </w:rPr>
+        <w:t>Task Accomplishment</w:t>
+      </w:r>
+    </w:p>
+    <w:tbl>
+      <w:tblPr>
+        <w:tblStyle w:val="TableGrid"/>
+        <w:tblW w:w="0" w:type="auto"/>
+        <w:tblLook w:val="04A0" w:firstRow="1" w:lastRow="0" w:firstColumn="1" w:lastColumn="0" w:noHBand="0" w:noVBand="1"/>
+      </w:tblPr>
+      <w:tblGrid>
+        <w:gridCol w:w="935"/>
+        <w:gridCol w:w="3880"/>
+        <w:gridCol w:w="4201"/>
+      </w:tblGrid>
+      <w:tr>
+        <w:tc>
+          <w:tcPr>
+            <w:tcW w:w="935" w:type="dxa"/>
+          </w:tcPr>
+          <w:p>
+            <w:pPr>
+              <w:pStyle w:val="NoSpacing"/>
+              <w:rPr>
+                <w:sz w:val="20"/>
+                <w:szCs w:val="20"/>
+              </w:rPr>
+            </w:pPr>
+            <w:r>
+              <w:rPr>
+                <w:sz w:val="20"/>
+                <w:szCs w:val="20"/>
+              </w:rPr>
+              <w:t xml:space="preserve">Method </w:t>
+            </w:r>
+          </w:p>
+        </w:tc>
+        <w:tc>
+          <w:tcPr>
+            <w:tcW w:w="3880" w:type="dxa"/>
+          </w:tcPr>
+          <w:p>
+            <w:pPr>
+              <w:pStyle w:val="NoSpacing"/>
+              <w:rPr>
+                <w:sz w:val="20"/>
+                <w:szCs w:val="20"/>
+              </w:rPr>
+            </w:pPr>
+            <w:r>
+              <w:rPr>
+                <w:sz w:val="20"/>
+                <w:szCs w:val="20"/>
+              </w:rPr>
+              <w:t>URL</w:t>
+            </w:r>
+          </w:p>
+        </w:tc>
+        <w:tc>
+          <w:tcPr>
+            <w:tcW w:w="4201" w:type="dxa"/>
+          </w:tcPr>
+          <w:p>
+            <w:pPr>
+              <w:pStyle w:val="NoSpacing"/>
+              <w:rPr>
+                <w:sz w:val="20"/>
+                <w:szCs w:val="20"/>
+              </w:rPr>
+            </w:pPr>
+            <w:r>
+              <w:rPr>
+                <w:sz w:val="20"/>
+                <w:szCs w:val="20"/>
+              </w:rPr>
+              <w:t>RPC</w:t>
+            </w:r>
+          </w:p>
+        </w:tc>
+      </w:tr>
+      <w:tr>
+        <w:tc>
+          <w:tcPr>
+            <w:tcW w:w="935" w:type="dxa"/>
+          </w:tcPr>
+          <w:p>
+            <w:pPr>
+              <w:pStyle w:val="NoSpacing"/>
+              <w:rPr>
+                <w:sz w:val="20"/>
+                <w:szCs w:val="20"/>
+              </w:rPr>
+            </w:pPr>
+            <w:r>
+              <w:rPr>
+                <w:sz w:val="20"/>
+                <w:szCs w:val="20"/>
+              </w:rPr>
+              <w:t>GET</w:t>
+            </w:r>
+          </w:p>
+        </w:tc>
+        <w:tc>
+          <w:tcPr>
+            <w:tcW w:w="3880" w:type="dxa"/>
+          </w:tcPr>
+          <w:p>
+            <w:pPr>
+              <w:pStyle w:val="NoSpacing"/>
+              <w:rPr>
+                <w:sz w:val="20"/>
+                <w:szCs w:val="20"/>
+              </w:rPr>
+            </w:pPr>
+            <w:proofErr w:type="spellStart"/>
+            <w:r>
+              <w:rPr>
+                <w:sz w:val="20"/>
+                <w:szCs w:val="20"/>
+              </w:rPr>
+              <w:t>api</w:t>
+            </w:r>
+            <w:proofErr w:type="spellEnd"/>
+            <w:r>
+              <w:rPr>
+                <w:sz w:val="20"/>
+                <w:szCs w:val="20"/>
+              </w:rPr>
+              <w:t>/</w:t>
+            </w:r>
+            <w:proofErr w:type="spellStart"/>
+            <w:r>
+              <w:rPr>
+                <w:sz w:val="20"/>
+                <w:szCs w:val="20"/>
+              </w:rPr>
+              <w:t>taskAccomplishment</w:t>
+            </w:r>
+            <w:proofErr w:type="spellEnd"/>
+          </w:p>
+        </w:tc>
+        <w:tc>
+          <w:tcPr>
+            <w:tcW w:w="4201" w:type="dxa"/>
+          </w:tcPr>
+          <w:p>
+            <w:pPr>
+              <w:pStyle w:val="NoSpacing"/>
+              <w:rPr>
+                <w:sz w:val="20"/>
+                <w:szCs w:val="20"/>
+              </w:rPr>
+            </w:pPr>
+            <w:proofErr w:type="spellStart"/>
+            <w:r>
+              <w:rPr>
+                <w:sz w:val="20"/>
+                <w:szCs w:val="20"/>
+              </w:rPr>
+              <w:t>getAllUserTaskAccomplishment</w:t>
+            </w:r>
+            <w:proofErr w:type="spellEnd"/>
+            <w:r>
+              <w:rPr>
+                <w:sz w:val="20"/>
+                <w:szCs w:val="20"/>
+              </w:rPr>
+              <w:t>)</w:t>
+            </w:r>
+          </w:p>
+        </w:tc>
+      </w:tr>
+      <w:tr>
+        <w:tc>
+          <w:tcPr>
+            <w:tcW w:w="935" w:type="dxa"/>
+          </w:tcPr>
+          <w:p>
+            <w:pPr>
+              <w:pStyle w:val="NoSpacing"/>
+              <w:rPr>
+                <w:sz w:val="20"/>
+                <w:szCs w:val="20"/>
+              </w:rPr>
+            </w:pPr>
+            <w:r>
+              <w:rPr>
+                <w:sz w:val="20"/>
+                <w:szCs w:val="20"/>
+              </w:rPr>
+              <w:t>GET</w:t>
+            </w:r>
+          </w:p>
+        </w:tc>
+        <w:tc>
+          <w:tcPr>
+            <w:tcW w:w="3880" w:type="dxa"/>
+          </w:tcPr>
+          <w:p>
+            <w:pPr>
+              <w:pStyle w:val="NoSpacing"/>
+              <w:rPr>
+                <w:sz w:val="20"/>
+                <w:szCs w:val="20"/>
+              </w:rPr>
+            </w:pPr>
+            <w:proofErr w:type="spellStart"/>
+            <w:r>
+              <w:rPr>
+                <w:sz w:val="20"/>
+                <w:szCs w:val="20"/>
+              </w:rPr>
+              <w:t>api</w:t>
+            </w:r>
+            <w:proofErr w:type="spellEnd"/>
+            <w:r>
+              <w:rPr>
+                <w:sz w:val="20"/>
+                <w:szCs w:val="20"/>
+              </w:rPr>
+              <w:t xml:space="preserve">/ </w:t>
+            </w:r>
+            <w:proofErr w:type="spellStart"/>
+            <w:r>
+              <w:rPr>
+                <w:sz w:val="20"/>
+                <w:szCs w:val="20"/>
+              </w:rPr>
+              <w:t>taskAccomplishment</w:t>
+            </w:r>
+            <w:proofErr w:type="spellEnd"/>
+            <w:r>
+              <w:rPr>
+                <w:sz w:val="20"/>
+                <w:szCs w:val="20"/>
+              </w:rPr>
+              <w:t xml:space="preserve"> /{</w:t>
+            </w:r>
+            <w:proofErr w:type="spellStart"/>
+            <w:r>
+              <w:rPr>
+                <w:sz w:val="20"/>
+                <w:szCs w:val="20"/>
+              </w:rPr>
+              <w:t>taskId</w:t>
+            </w:r>
+            <w:proofErr w:type="spellEnd"/>
+            <w:r>
+              <w:rPr>
+                <w:sz w:val="20"/>
+                <w:szCs w:val="20"/>
+              </w:rPr>
+              <w:t>}</w:t>
+            </w:r>
+          </w:p>
+        </w:tc>
+        <w:tc>
+          <w:tcPr>
+            <w:tcW w:w="4201" w:type="dxa"/>
+          </w:tcPr>
+          <w:p>
+            <w:pPr>
+              <w:pStyle w:val="NoSpacing"/>
+              <w:rPr>
+                <w:sz w:val="20"/>
+                <w:szCs w:val="20"/>
+              </w:rPr>
+            </w:pPr>
+            <w:proofErr w:type="spellStart"/>
+            <w:r>
+              <w:rPr>
+                <w:sz w:val="20"/>
+                <w:szCs w:val="20"/>
+              </w:rPr>
+              <w:t>getUserTaskAccomplishment</w:t>
+            </w:r>
+            <w:proofErr w:type="spellEnd"/>
+            <w:r>
+              <w:rPr>
+                <w:sz w:val="20"/>
+                <w:szCs w:val="20"/>
+              </w:rPr>
+              <w:t xml:space="preserve"> ()</w:t>
+            </w:r>
+          </w:p>
+        </w:tc>
+      </w:tr>
+      <w:tr>
+        <w:tc>
+          <w:tcPr>
+            <w:tcW w:w="935" w:type="dxa"/>
+          </w:tcPr>
+          <w:p>
+            <w:pPr>
+              <w:pStyle w:val="NoSpacing"/>
+              <w:rPr>
+                <w:sz w:val="20"/>
+                <w:szCs w:val="20"/>
+              </w:rPr>
+            </w:pPr>
+            <w:r>
+              <w:rPr>
+                <w:sz w:val="20"/>
+                <w:szCs w:val="20"/>
+              </w:rPr>
+              <w:t>POST</w:t>
+            </w:r>
+          </w:p>
+        </w:tc>
+        <w:tc>
+          <w:tcPr>
+            <w:tcW w:w="3880" w:type="dxa"/>
+          </w:tcPr>
+          <w:p>
+            <w:pPr>
+              <w:pStyle w:val="NoSpacing"/>
+              <w:rPr>
+                <w:sz w:val="20"/>
+                <w:szCs w:val="20"/>
+              </w:rPr>
+            </w:pPr>
+            <w:proofErr w:type="spellStart"/>
+            <w:r>
+              <w:rPr>
+                <w:sz w:val="20"/>
+                <w:szCs w:val="20"/>
+              </w:rPr>
+              <w:t>api</w:t>
+            </w:r>
+            <w:proofErr w:type="spellEnd"/>
+            <w:r>
+              <w:rPr>
+                <w:sz w:val="20"/>
+                <w:szCs w:val="20"/>
+              </w:rPr>
+              <w:t xml:space="preserve">/ </w:t>
+            </w:r>
+            <w:proofErr w:type="spellStart"/>
+            <w:r>
+              <w:rPr>
+                <w:sz w:val="20"/>
+                <w:szCs w:val="20"/>
+              </w:rPr>
+              <w:t>taskAccomplishment</w:t>
+            </w:r>
+            <w:proofErr w:type="spellEnd"/>
+          </w:p>
+        </w:tc>
+        <w:tc>
+          <w:tcPr>
+            <w:tcW w:w="4201" w:type="dxa"/>
+          </w:tcPr>
+          <w:p>
+            <w:pPr>
+              <w:pStyle w:val="NoSpacing"/>
+              <w:rPr>
+                <w:sz w:val="20"/>
+                <w:szCs w:val="20"/>
+              </w:rPr>
+            </w:pPr>
+            <w:proofErr w:type="spellStart"/>
+            <w:r>
+              <w:rPr>
+                <w:sz w:val="20"/>
+                <w:szCs w:val="20"/>
+              </w:rPr>
+              <w:t>createUserTaskAccomplishment</w:t>
+            </w:r>
+            <w:proofErr w:type="spellEnd"/>
+            <w:r>
+              <w:rPr>
+                <w:sz w:val="20"/>
+                <w:szCs w:val="20"/>
+              </w:rPr>
+              <w:t xml:space="preserve"> ()</w:t>
+            </w:r>
+          </w:p>
+        </w:tc>
+      </w:tr>
+      <w:tr>
+        <w:tc>
+          <w:tcPr>
+            <w:tcW w:w="935" w:type="dxa"/>
+          </w:tcPr>
+          <w:p>
+            <w:pPr>
+              <w:pStyle w:val="NoSpacing"/>
+              <w:rPr>
+                <w:sz w:val="20"/>
+                <w:szCs w:val="20"/>
+              </w:rPr>
+            </w:pPr>
+            <w:r>
+              <w:rPr>
+                <w:sz w:val="20"/>
+                <w:szCs w:val="20"/>
+              </w:rPr>
+              <w:t>DELETE</w:t>
+            </w:r>
+          </w:p>
+        </w:tc>
+        <w:tc>
+          <w:tcPr>
+            <w:tcW w:w="3880" w:type="dxa"/>
+          </w:tcPr>
+          <w:p>
+            <w:pPr>
+              <w:pStyle w:val="NoSpacing"/>
+              <w:rPr>
+                <w:sz w:val="20"/>
+                <w:szCs w:val="20"/>
+              </w:rPr>
+            </w:pPr>
+            <w:proofErr w:type="spellStart"/>
+            <w:r>
+              <w:rPr>
+                <w:sz w:val="20"/>
+                <w:szCs w:val="20"/>
+              </w:rPr>
+              <w:t>api</w:t>
+            </w:r>
+            <w:proofErr w:type="spellEnd"/>
+            <w:r>
+              <w:rPr>
+                <w:sz w:val="20"/>
+                <w:szCs w:val="20"/>
+              </w:rPr>
+              <w:t xml:space="preserve">/ </w:t>
+            </w:r>
+            <w:proofErr w:type="spellStart"/>
+            <w:r>
+              <w:rPr>
+                <w:sz w:val="20"/>
+                <w:szCs w:val="20"/>
+              </w:rPr>
+              <w:t>taskAccomplishment</w:t>
+            </w:r>
+            <w:proofErr w:type="spellEnd"/>
+            <w:r>
+              <w:rPr>
+                <w:sz w:val="20"/>
+                <w:szCs w:val="20"/>
+              </w:rPr>
+              <w:t xml:space="preserve"> /{</w:t>
+            </w:r>
+            <w:proofErr w:type="spellStart"/>
+            <w:r>
+              <w:rPr>
+                <w:sz w:val="20"/>
+                <w:szCs w:val="20"/>
+              </w:rPr>
+              <w:t>taskId</w:t>
+            </w:r>
+            <w:proofErr w:type="spellEnd"/>
+            <w:r>
+              <w:rPr>
+                <w:sz w:val="20"/>
+                <w:szCs w:val="20"/>
+              </w:rPr>
+              <w:t>}</w:t>
+            </w:r>
+          </w:p>
+        </w:tc>
+        <w:tc>
+          <w:tcPr>
+            <w:tcW w:w="4201" w:type="dxa"/>
+          </w:tcPr>
+          <w:p>
+            <w:pPr>
+              <w:pStyle w:val="NoSpacing"/>
+              <w:rPr>
+                <w:sz w:val="20"/>
+                <w:szCs w:val="20"/>
+              </w:rPr>
+            </w:pPr>
+            <w:proofErr w:type="spellStart"/>
+            <w:r>
+              <w:rPr>
+                <w:sz w:val="20"/>
+                <w:szCs w:val="20"/>
+              </w:rPr>
+              <w:t>deleteUserTaskAccomplishment</w:t>
+            </w:r>
+            <w:proofErr w:type="spellEnd"/>
+            <w:r>
+              <w:rPr>
+                <w:sz w:val="20"/>
+                <w:szCs w:val="20"/>
+              </w:rPr>
+              <w:t xml:space="preserve"> ()</w:t>
+            </w:r>
           </w:p>
         </w:tc>
       </w:tr>

</xml_diff>

<commit_message>
Resource Added: Task Completion
</commit_message>
<xml_diff>
--- a/Docs/Notes (WIP).docx
+++ b/Docs/Notes (WIP).docx
@@ -4630,7 +4630,7 @@
                 <w:sz w:val="20"/>
                 <w:szCs w:val="20"/>
               </w:rPr>
-              <w:t>POST</w:t>
+              <w:t>PUT</w:t>
             </w:r>
           </w:p>
         </w:tc>
@@ -4671,6 +4671,29 @@
               <w:t>taskAssignments</w:t>
             </w:r>
             <w:proofErr w:type="spellEnd"/>
+            <w:r>
+              <w:rPr>
+                <w:sz w:val="20"/>
+                <w:szCs w:val="20"/>
+              </w:rPr>
+              <w:t>/{</w:t>
+            </w:r>
+            <w:proofErr w:type="spellStart"/>
+            <w:r>
+              <w:rPr>
+                <w:sz w:val="20"/>
+                <w:szCs w:val="20"/>
+              </w:rPr>
+              <w:t>taskId</w:t>
+            </w:r>
+            <w:proofErr w:type="spellEnd"/>
+            <w:r>
+              <w:rPr>
+                <w:sz w:val="20"/>
+                <w:szCs w:val="20"/>
+              </w:rPr>
+              <w:t>}</w:t>
+            </w:r>
           </w:p>
         </w:tc>
         <w:tc>
@@ -4838,42 +4861,6 @@
         </w:tc>
       </w:tr>
     </w:tbl>
-    <w:p>
-      <w:pPr>
-        <w:pStyle w:val="NoSpacing"/>
-        <w:rPr>
-          <w:sz w:val="20"/>
-          <w:szCs w:val="20"/>
-        </w:rPr>
-      </w:pPr>
-    </w:p>
-    <w:p>
-      <w:pPr>
-        <w:pStyle w:val="NoSpacing"/>
-        <w:rPr>
-          <w:sz w:val="20"/>
-          <w:szCs w:val="20"/>
-        </w:rPr>
-      </w:pPr>
-    </w:p>
-    <w:p>
-      <w:pPr>
-        <w:pStyle w:val="NoSpacing"/>
-        <w:rPr>
-          <w:sz w:val="20"/>
-          <w:szCs w:val="20"/>
-        </w:rPr>
-      </w:pPr>
-    </w:p>
-    <w:p>
-      <w:pPr>
-        <w:pStyle w:val="NoSpacing"/>
-        <w:rPr>
-          <w:sz w:val="20"/>
-          <w:szCs w:val="20"/>
-        </w:rPr>
-      </w:pPr>
-    </w:p>
     <w:p>
       <w:pPr>
         <w:pStyle w:val="NoSpacing"/>
@@ -4892,6 +4879,8 @@
           <w:szCs w:val="20"/>
         </w:rPr>
       </w:pPr>
+      <w:bookmarkStart w:id="21" w:name="_GoBack"/>
+      <w:bookmarkEnd w:id="21"/>
       <w:r>
         <w:rPr>
           <w:sz w:val="20"/>
@@ -5032,7 +5021,14 @@
                 <w:sz w:val="20"/>
                 <w:szCs w:val="20"/>
               </w:rPr>
-              <w:t>completedTasks</w:t>
+              <w:t>taskCompletion</w:t>
+            </w:r>
+            <w:r>
+              <w:rPr>
+                <w:sz w:val="20"/>
+                <w:szCs w:val="20"/>
+              </w:rPr>
+              <w:t>s</w:t>
             </w:r>
             <w:proofErr w:type="spellEnd"/>
           </w:p>
@@ -5125,15 +5121,22 @@
                 <w:sz w:val="20"/>
                 <w:szCs w:val="20"/>
               </w:rPr>
-              <w:t xml:space="preserve">/ </w:t>
-            </w:r>
-            <w:proofErr w:type="spellStart"/>
-            <w:r>
-              <w:rPr>
-                <w:sz w:val="20"/>
-                <w:szCs w:val="20"/>
-              </w:rPr>
-              <w:t>completedTasks</w:t>
+              <w:t>/</w:t>
+            </w:r>
+            <w:proofErr w:type="spellStart"/>
+            <w:r>
+              <w:rPr>
+                <w:sz w:val="20"/>
+                <w:szCs w:val="20"/>
+              </w:rPr>
+              <w:t>taskCompletion</w:t>
+            </w:r>
+            <w:r>
+              <w:rPr>
+                <w:sz w:val="20"/>
+                <w:szCs w:val="20"/>
+              </w:rPr>
+              <w:t>s</w:t>
             </w:r>
             <w:proofErr w:type="spellEnd"/>
             <w:r>
@@ -5217,7 +5220,7 @@
                 <w:sz w:val="20"/>
                 <w:szCs w:val="20"/>
               </w:rPr>
-              <w:t>POST</w:t>
+              <w:t>PUT</w:t>
             </w:r>
           </w:p>
         </w:tc>
@@ -5247,17 +5250,54 @@
                 <w:sz w:val="20"/>
                 <w:szCs w:val="20"/>
               </w:rPr>
-              <w:t xml:space="preserve">/ </w:t>
-            </w:r>
-            <w:proofErr w:type="spellStart"/>
-            <w:r>
-              <w:rPr>
-                <w:sz w:val="20"/>
-                <w:szCs w:val="20"/>
-              </w:rPr>
-              <w:t>completedTasks</w:t>
-            </w:r>
-            <w:proofErr w:type="spellEnd"/>
+              <w:t>/</w:t>
+            </w:r>
+            <w:r>
+              <w:rPr>
+                <w:sz w:val="20"/>
+                <w:szCs w:val="20"/>
+              </w:rPr>
+              <w:t xml:space="preserve"> </w:t>
+            </w:r>
+            <w:proofErr w:type="spellStart"/>
+            <w:r>
+              <w:rPr>
+                <w:sz w:val="20"/>
+                <w:szCs w:val="20"/>
+              </w:rPr>
+              <w:t>taskCompletion</w:t>
+            </w:r>
+            <w:r>
+              <w:rPr>
+                <w:sz w:val="20"/>
+                <w:szCs w:val="20"/>
+              </w:rPr>
+              <w:t>s</w:t>
+            </w:r>
+            <w:proofErr w:type="spellEnd"/>
+            <w:r>
+              <w:rPr>
+                <w:sz w:val="20"/>
+                <w:szCs w:val="20"/>
+              </w:rPr>
+              <w:t>/{</w:t>
+            </w:r>
+            <w:proofErr w:type="spellStart"/>
+            <w:r>
+              <w:rPr>
+                <w:sz w:val="20"/>
+                <w:szCs w:val="20"/>
+              </w:rPr>
+              <w:t>taskId</w:t>
+            </w:r>
+            <w:proofErr w:type="spellEnd"/>
+            <w:r>
+              <w:rPr>
+                <w:sz w:val="20"/>
+                <w:szCs w:val="20"/>
+              </w:rPr>
+              <w:t>}</w:t>
+            </w:r>
           </w:p>
         </w:tc>
         <w:tc>
@@ -5339,17 +5379,8 @@
                 <w:sz w:val="20"/>
                 <w:szCs w:val="20"/>
               </w:rPr>
-              <w:t xml:space="preserve">/ </w:t>
-            </w:r>
-            <w:proofErr w:type="spellStart"/>
-            <w:r>
-              <w:rPr>
-                <w:sz w:val="20"/>
-                <w:szCs w:val="20"/>
-              </w:rPr>
-              <w:t>completedTasks</w:t>
-            </w:r>
-            <w:proofErr w:type="spellEnd"/>
+              <w:t>/</w:t>
+            </w:r>
             <w:r>
               <w:rPr>
                 <w:sz w:val="20"/>
@@ -5357,6 +5388,29 @@
               </w:rPr>
               <w:t xml:space="preserve"> </w:t>
             </w:r>
+            <w:proofErr w:type="spellStart"/>
+            <w:r>
+              <w:rPr>
+                <w:sz w:val="20"/>
+                <w:szCs w:val="20"/>
+              </w:rPr>
+              <w:t>taskCompletion</w:t>
+            </w:r>
+            <w:r>
+              <w:rPr>
+                <w:sz w:val="20"/>
+                <w:szCs w:val="20"/>
+              </w:rPr>
+              <w:t>s</w:t>
+            </w:r>
+            <w:proofErr w:type="spellEnd"/>
+            <w:r>
+              <w:rPr>
+                <w:sz w:val="20"/>
+                <w:szCs w:val="20"/>
+              </w:rPr>
+              <w:t xml:space="preserve"> </w:t>
+            </w:r>
             <w:r>
               <w:rPr>
                 <w:sz w:val="20"/>
@@ -5394,6 +5448,7 @@
                 <w:szCs w:val="20"/>
               </w:rPr>
             </w:pPr>
+            <w:proofErr w:type="spellStart"/>
             <w:r>
               <w:rPr>
                 <w:sz w:val="20"/>
@@ -5401,8 +5456,7 @@
               </w:rPr>
               <w:t>deletedCompletion</w:t>
             </w:r>
-            <w:bookmarkStart w:id="21" w:name="_GoBack"/>
-            <w:bookmarkEnd w:id="21"/>
+            <w:proofErr w:type="spellEnd"/>
             <w:r>
               <w:rPr>
                 <w:sz w:val="20"/>

</xml_diff>

<commit_message>
Implemented Filtering The the GET User Tasks. Can be filtered on GroupName, Overdue, CreatedBy and AssignedTo
</commit_message>
<xml_diff>
--- a/Docs/Notes (WIP).docx
+++ b/Docs/Notes (WIP).docx
@@ -181,19 +181,19 @@
                 <w:numId w:val="7"/>
               </w:numPr>
               <w:rPr>
-                <w:b/>
+                <w:bCs/>
+                <w:strike/>
                 <w:color w:val="FF0000"/>
               </w:rPr>
             </w:pPr>
             <w:r>
               <w:rPr>
-                <w:b/>
+                <w:bCs/>
+                <w:strike/>
                 <w:color w:val="FF0000"/>
               </w:rPr>
               <w:t>Implement filtering</w:t>
             </w:r>
-            <w:bookmarkStart w:id="0" w:name="_GoBack"/>
-            <w:bookmarkEnd w:id="0"/>
           </w:p>
           <w:p>
             <w:pPr>
@@ -203,16 +203,21 @@
                 <w:numId w:val="7"/>
               </w:numPr>
               <w:rPr>
+                <w:bCs/>
+                <w:strike/>
                 <w:color w:val="FF0000"/>
               </w:rPr>
             </w:pPr>
             <w:r>
               <w:rPr>
-                <w:b/>
+                <w:bCs/>
+                <w:strike/>
                 <w:color w:val="FF0000"/>
               </w:rPr>
               <w:t>Implement searching</w:t>
             </w:r>
+            <w:bookmarkStart w:id="0" w:name="_GoBack"/>
+            <w:bookmarkEnd w:id="0"/>
           </w:p>
         </w:tc>
       </w:tr>

</xml_diff>